<commit_message>
Module 7 prooject asssignment
</commit_message>
<xml_diff>
--- a/Module_6_CellNumbersGrowthAndKinetics/design_review_case_study/Problem Description Greatti Yves.docx
+++ b/Module_6_CellNumbersGrowthAndKinetics/design_review_case_study/Problem Description Greatti Yves.docx
@@ -219,26 +219,7 @@
         <w:rPr>
           <w:rFonts w:eastAsiaTheme="majorEastAsia"/>
         </w:rPr>
-        <w:t xml:space="preserve"> The </w:t>
-      </w:r>
-      <w:r>
-        <w:rPr>
-          <w:rFonts w:eastAsiaTheme="majorEastAsia"/>
-        </w:rPr>
-        <w:t>estimated lifetime costs average 1 to 5 million per individual</w:t>
-      </w:r>
-      <w:r>
-        <w:rPr>
-          <w:rStyle w:val="FootnoteReference"/>
-          <w:rFonts w:eastAsiaTheme="majorEastAsia"/>
-        </w:rPr>
-        <w:footnoteReference w:id="4"/>
-      </w:r>
-      <w:r>
-        <w:rPr>
-          <w:rFonts w:eastAsiaTheme="majorEastAsia"/>
-        </w:rPr>
-        <w:t>.</w:t>
+        <w:t xml:space="preserve"> </w:t>
       </w:r>
     </w:p>
     <w:p>
@@ -510,11 +491,7 @@
         <w:t>aceration results in clear-cut of the spinal cord</w:t>
       </w:r>
       <w:r>
-        <w:t xml:space="preserve">, the lesions are dominated with </w:t>
-      </w:r>
-      <w:r>
-        <w:lastRenderedPageBreak/>
-        <w:t>collagenous connective tissue. I</w:t>
+        <w:t>, the lesions are dominated with collagenous connective tissue. I</w:t>
       </w:r>
       <w:r>
         <w:t>n massive compression, the cord is pulpified to a varying degree</w:t>
@@ -916,6 +893,7 @@
                 <w:sz w:val="16"/>
                 <w:szCs w:val="16"/>
               </w:rPr>
+              <w:lastRenderedPageBreak/>
               <w:t xml:space="preserve">Figure 4: </w:t>
             </w:r>
             <w:proofErr w:type="spellStart"/>
@@ -1236,6 +1214,7 @@
           <w:rFonts w:cs="Tahoma"/>
           <w:noProof/>
         </w:rPr>
+        <w:lastRenderedPageBreak/>
         <w:drawing>
           <wp:inline distT="0" distB="0" distL="0" distR="0" wp14:anchorId="76E08585" wp14:editId="44E83C0A">
             <wp:extent cx="6400800" cy="2973070"/>
@@ -1344,7 +1323,7 @@
         <w:t xml:space="preserve">. In term of costs, Medicaid is the only national program covering services that SCI survivors require. </w:t>
       </w:r>
       <w:r>
-        <w:t xml:space="preserve"> Mean annual cost oof hospitalization are the highest among persons with AIS-A, AIS-B, or AIS-C injuries with a daily cost of $2601 (2015 US$)</w:t>
+        <w:t xml:space="preserve"> Mean annual cost of hospitalization are the highest among persons with AIS-A, AIS-B, or AIS-C injuries with a daily cost of $2601 (2015 US$)</w:t>
       </w:r>
       <w:r>
         <w:t xml:space="preserve"> </w:t>
@@ -1649,29 +1628,3060 @@
     </w:p>
     <w:p>
       <w:pPr>
+        <w:pStyle w:val="NormalWeb"/>
+        <w:rPr>
+          <w:rFonts w:ascii="Tahoma" w:hAnsi="Tahoma" w:cs="Tahoma"/>
+        </w:rPr>
+      </w:pPr>
+      <w:r>
+        <w:rPr>
+          <w:rFonts w:ascii="Tahoma" w:hAnsi="Tahoma" w:cs="Tahoma"/>
+        </w:rPr>
+        <w:t xml:space="preserve">The </w:t>
+      </w:r>
+      <w:r>
+        <w:rPr>
+          <w:rFonts w:ascii="Tahoma" w:hAnsi="Tahoma" w:cs="Tahoma"/>
+        </w:rPr>
+        <w:t xml:space="preserve">neural-spinal </w:t>
+      </w:r>
+      <w:r>
+        <w:rPr>
+          <w:rFonts w:ascii="Tahoma" w:hAnsi="Tahoma" w:cs="Tahoma"/>
+        </w:rPr>
+        <w:t>form</w:t>
+      </w:r>
+      <w:r>
+        <w:rPr>
+          <w:rFonts w:ascii="Tahoma" w:hAnsi="Tahoma" w:cs="Tahoma"/>
+        </w:rPr>
+        <w:t>s</w:t>
+      </w:r>
+      <w:r>
+        <w:rPr>
+          <w:rFonts w:ascii="Tahoma" w:hAnsi="Tahoma" w:cs="Tahoma"/>
+        </w:rPr>
+        <w:t xml:space="preserve"> an adhesive matrix that can deliver the cells near the injury site for enhancing axon guidance in the spinal cord. </w:t>
+      </w:r>
+      <w:r>
+        <w:rPr>
+          <w:rFonts w:ascii="Tahoma" w:hAnsi="Tahoma" w:cs="Tahoma"/>
+        </w:rPr>
+        <w:t>In the first clinical trial, conducted by Lineage, OPC1, oligodendrocytes progenitor cells, were injected to individuals with a neurological level of injury between T3 and T11 and with AIS-A. After 10-year follow-up the trial no serious adverse events (SAEs) were reported.</w:t>
+      </w:r>
+      <w:r>
+        <w:rPr>
+          <w:rFonts w:ascii="Tahoma" w:hAnsi="Tahoma" w:cs="Tahoma"/>
+        </w:rPr>
+        <w:t xml:space="preserve"> In a second trial, </w:t>
+      </w:r>
+      <w:r>
+        <w:rPr>
+          <w:rFonts w:ascii="Tahoma" w:hAnsi="Tahoma" w:cs="Tahoma"/>
+        </w:rPr>
+        <w:t>escalating doses were administered to 33 participants. No SAEs reported were related to OPC1, 22 participants attained a one-motor-level improvement and 7 attained a two-motor-level improvement on one side of the body.</w:t>
+      </w:r>
+    </w:p>
+    <w:p>
+      <w:pPr>
+        <w:pStyle w:val="Heading2"/>
+      </w:pPr>
+      <w:r>
+        <w:t xml:space="preserve">C – Solution Landscape </w:t>
+      </w:r>
+    </w:p>
+    <w:tbl>
+      <w:tblPr>
+        <w:tblW w:w="5246" w:type="pct"/>
+        <w:tblInd w:w="-905" w:type="dxa"/>
+        <w:tblBorders>
+          <w:top w:val="single" w:sz="4" w:space="0" w:color="000000"/>
+          <w:left w:val="single" w:sz="4" w:space="0" w:color="000000"/>
+          <w:bottom w:val="single" w:sz="4" w:space="0" w:color="000000"/>
+          <w:right w:val="single" w:sz="4" w:space="0" w:color="000000"/>
+          <w:insideH w:val="single" w:sz="4" w:space="0" w:color="000000"/>
+          <w:insideV w:val="single" w:sz="4" w:space="0" w:color="000000"/>
+        </w:tblBorders>
+        <w:tblCellMar>
+          <w:left w:w="0" w:type="dxa"/>
+          <w:right w:w="0" w:type="dxa"/>
+        </w:tblCellMar>
+        <w:tblLook w:val="01E0" w:firstRow="1" w:lastRow="1" w:firstColumn="1" w:lastColumn="1" w:noHBand="0" w:noVBand="0"/>
+      </w:tblPr>
+      <w:tblGrid>
+        <w:gridCol w:w="4770"/>
+        <w:gridCol w:w="3510"/>
+        <w:gridCol w:w="3780"/>
+        <w:gridCol w:w="1980"/>
+      </w:tblGrid>
+      <w:tr>
+        <w:trPr>
+          <w:trHeight w:val="220"/>
+        </w:trPr>
+        <w:tc>
+          <w:tcPr>
+            <w:tcW w:w="1699" w:type="pct"/>
+            <w:shd w:val="clear" w:color="auto" w:fill="C6D9F1"/>
+          </w:tcPr>
+          <w:p>
+            <w:pPr>
+              <w:pStyle w:val="JHEPBody"/>
+              <w:rPr>
+                <w:b/>
+                <w:bCs/>
+                <w:sz w:val="20"/>
+                <w:szCs w:val="20"/>
+                <w:lang w:bidi="en-US"/>
+              </w:rPr>
+            </w:pPr>
+            <w:r>
+              <w:rPr>
+                <w:b/>
+                <w:bCs/>
+                <w:sz w:val="20"/>
+                <w:szCs w:val="20"/>
+                <w:lang w:bidi="en-US"/>
+              </w:rPr>
+              <w:t>Description</w:t>
+            </w:r>
+          </w:p>
+        </w:tc>
+        <w:tc>
+          <w:tcPr>
+            <w:tcW w:w="1250" w:type="pct"/>
+            <w:shd w:val="clear" w:color="auto" w:fill="C6D9F1"/>
+          </w:tcPr>
+          <w:p>
+            <w:pPr>
+              <w:pStyle w:val="JHEPBody"/>
+              <w:rPr>
+                <w:b/>
+                <w:bCs/>
+                <w:sz w:val="20"/>
+                <w:szCs w:val="20"/>
+                <w:lang w:bidi="en-US"/>
+              </w:rPr>
+            </w:pPr>
+            <w:r>
+              <w:rPr>
+                <w:b/>
+                <w:bCs/>
+                <w:sz w:val="20"/>
+                <w:szCs w:val="20"/>
+                <w:lang w:bidi="en-US"/>
+              </w:rPr>
+              <w:t>Advantage</w:t>
+            </w:r>
+          </w:p>
+        </w:tc>
+        <w:tc>
+          <w:tcPr>
+            <w:tcW w:w="1346" w:type="pct"/>
+            <w:shd w:val="clear" w:color="auto" w:fill="C6D9F1"/>
+          </w:tcPr>
+          <w:p>
+            <w:pPr>
+              <w:pStyle w:val="JHEPBody"/>
+              <w:rPr>
+                <w:b/>
+                <w:bCs/>
+                <w:sz w:val="20"/>
+                <w:szCs w:val="20"/>
+                <w:lang w:bidi="en-US"/>
+              </w:rPr>
+            </w:pPr>
+            <w:r>
+              <w:rPr>
+                <w:b/>
+                <w:bCs/>
+                <w:sz w:val="20"/>
+                <w:szCs w:val="20"/>
+                <w:lang w:bidi="en-US"/>
+              </w:rPr>
+              <w:t>Disadvantage or GAP</w:t>
+            </w:r>
+          </w:p>
+        </w:tc>
+        <w:tc>
+          <w:tcPr>
+            <w:tcW w:w="705" w:type="pct"/>
+            <w:shd w:val="clear" w:color="auto" w:fill="C6D9F1"/>
+          </w:tcPr>
+          <w:p>
+            <w:pPr>
+              <w:pStyle w:val="JHEPBody"/>
+              <w:rPr>
+                <w:b/>
+                <w:bCs/>
+                <w:sz w:val="20"/>
+                <w:szCs w:val="20"/>
+                <w:lang w:bidi="en-US"/>
+              </w:rPr>
+            </w:pPr>
+            <w:r>
+              <w:rPr>
+                <w:b/>
+                <w:bCs/>
+                <w:sz w:val="20"/>
+                <w:szCs w:val="20"/>
+                <w:lang w:bidi="en-US"/>
+              </w:rPr>
+              <w:t>Reference</w:t>
+            </w:r>
+          </w:p>
+        </w:tc>
+      </w:tr>
+      <w:tr>
+        <w:trPr>
+          <w:trHeight w:val="1098"/>
+        </w:trPr>
+        <w:tc>
+          <w:tcPr>
+            <w:tcW w:w="1699" w:type="pct"/>
+          </w:tcPr>
+          <w:p>
+            <w:pPr>
+              <w:pStyle w:val="JHEPBody"/>
+              <w:rPr>
+                <w:b/>
+                <w:bCs/>
+                <w:sz w:val="20"/>
+                <w:szCs w:val="20"/>
+                <w:lang w:bidi="en-US"/>
+              </w:rPr>
+            </w:pPr>
+            <w:r>
+              <w:rPr>
+                <w:b/>
+                <w:bCs/>
+                <w:sz w:val="20"/>
+                <w:szCs w:val="20"/>
+                <w:lang w:bidi="en-US"/>
+              </w:rPr>
+              <w:t>Title (you can come up with a short descriptor if the technology doesn’t have a name)</w:t>
+            </w:r>
+          </w:p>
+          <w:p>
+            <w:pPr>
+              <w:pStyle w:val="JHEPBody"/>
+              <w:rPr>
+                <w:bCs/>
+                <w:sz w:val="20"/>
+                <w:szCs w:val="20"/>
+                <w:lang w:bidi="en-US"/>
+              </w:rPr>
+            </w:pPr>
+            <w:r>
+              <w:rPr>
+                <w:bCs/>
+                <w:sz w:val="20"/>
+                <w:szCs w:val="20"/>
+                <w:lang w:bidi="en-US"/>
+              </w:rPr>
+              <w:t>1-2 sentences describing the</w:t>
+            </w:r>
+          </w:p>
+          <w:p>
+            <w:pPr>
+              <w:pStyle w:val="JHEPBody"/>
+              <w:rPr>
+                <w:bCs/>
+                <w:sz w:val="20"/>
+                <w:szCs w:val="20"/>
+                <w:lang w:bidi="en-US"/>
+              </w:rPr>
+            </w:pPr>
+            <w:r>
+              <w:rPr>
+                <w:bCs/>
+                <w:sz w:val="20"/>
+                <w:szCs w:val="20"/>
+                <w:lang w:bidi="en-US"/>
+              </w:rPr>
+              <w:t>Solution</w:t>
+            </w:r>
+          </w:p>
+        </w:tc>
+        <w:tc>
+          <w:tcPr>
+            <w:tcW w:w="1250" w:type="pct"/>
+          </w:tcPr>
+          <w:p>
+            <w:pPr>
+              <w:pStyle w:val="JHEPBody"/>
+              <w:numPr>
+                <w:ilvl w:val="0"/>
+                <w:numId w:val="21"/>
+              </w:numPr>
+              <w:ind w:left="106" w:hanging="90"/>
+              <w:rPr>
+                <w:bCs/>
+                <w:sz w:val="20"/>
+                <w:szCs w:val="20"/>
+                <w:lang w:bidi="en-US"/>
+              </w:rPr>
+            </w:pPr>
+            <w:r>
+              <w:rPr>
+                <w:bCs/>
+                <w:sz w:val="20"/>
+                <w:szCs w:val="20"/>
+                <w:lang w:bidi="en-US"/>
+              </w:rPr>
+              <w:t>Bulleted list</w:t>
+            </w:r>
+          </w:p>
+        </w:tc>
+        <w:tc>
+          <w:tcPr>
+            <w:tcW w:w="1346" w:type="pct"/>
+          </w:tcPr>
+          <w:p>
+            <w:pPr>
+              <w:pStyle w:val="JHEPBody"/>
+              <w:rPr>
+                <w:bCs/>
+                <w:sz w:val="20"/>
+                <w:szCs w:val="20"/>
+                <w:lang w:bidi="en-US"/>
+              </w:rPr>
+            </w:pPr>
+            <w:r>
+              <w:rPr>
+                <w:bCs/>
+                <w:sz w:val="20"/>
+                <w:szCs w:val="20"/>
+                <w:lang w:bidi="en-US"/>
+              </w:rPr>
+              <w:t xml:space="preserve">- </w:t>
+            </w:r>
+            <w:r>
+              <w:rPr>
+                <w:bCs/>
+                <w:sz w:val="20"/>
+                <w:szCs w:val="20"/>
+                <w:lang w:bidi="en-US"/>
+              </w:rPr>
+              <w:t>Bulleted list</w:t>
+            </w:r>
+          </w:p>
+        </w:tc>
+        <w:tc>
+          <w:tcPr>
+            <w:tcW w:w="705" w:type="pct"/>
+          </w:tcPr>
+          <w:p>
+            <w:pPr>
+              <w:pStyle w:val="JHEPBody"/>
+              <w:rPr>
+                <w:bCs/>
+                <w:sz w:val="20"/>
+                <w:szCs w:val="20"/>
+                <w:lang w:bidi="en-US"/>
+              </w:rPr>
+            </w:pPr>
+            <w:r>
+              <w:rPr>
+                <w:bCs/>
+                <w:sz w:val="20"/>
+                <w:szCs w:val="20"/>
+                <w:lang w:bidi="en-US"/>
+              </w:rPr>
+              <w:t>Include patent number, bibliography style reference or</w:t>
+            </w:r>
+          </w:p>
+          <w:p>
+            <w:pPr>
+              <w:pStyle w:val="JHEPBody"/>
+              <w:rPr>
+                <w:bCs/>
+                <w:sz w:val="20"/>
+                <w:szCs w:val="20"/>
+                <w:lang w:bidi="en-US"/>
+              </w:rPr>
+            </w:pPr>
+            <w:r>
+              <w:rPr>
+                <w:bCs/>
+                <w:sz w:val="20"/>
+                <w:szCs w:val="20"/>
+                <w:lang w:bidi="en-US"/>
+              </w:rPr>
+              <w:t>company website.</w:t>
+            </w:r>
+          </w:p>
+        </w:tc>
+      </w:tr>
+      <w:tr>
+        <w:trPr>
+          <w:trHeight w:val="1098"/>
+        </w:trPr>
+        <w:tc>
+          <w:tcPr>
+            <w:tcW w:w="1699" w:type="pct"/>
+          </w:tcPr>
+          <w:p>
+            <w:pPr>
+              <w:pStyle w:val="JHEPBody"/>
+              <w:rPr>
+                <w:b/>
+                <w:bCs/>
+                <w:sz w:val="20"/>
+                <w:szCs w:val="20"/>
+                <w:lang w:bidi="en-US"/>
+              </w:rPr>
+            </w:pPr>
+            <w:r>
+              <w:rPr>
+                <w:b/>
+                <w:bCs/>
+                <w:sz w:val="20"/>
+                <w:szCs w:val="20"/>
+                <w:lang w:bidi="en-US"/>
+              </w:rPr>
+              <w:t>Title (you can come up with a short descriptor if the technology doesn’t have a name)</w:t>
+            </w:r>
+          </w:p>
+          <w:p>
+            <w:pPr>
+              <w:pStyle w:val="JHEPBody"/>
+              <w:rPr>
+                <w:bCs/>
+                <w:sz w:val="20"/>
+                <w:szCs w:val="20"/>
+                <w:lang w:bidi="en-US"/>
+              </w:rPr>
+            </w:pPr>
+            <w:r>
+              <w:rPr>
+                <w:bCs/>
+                <w:sz w:val="20"/>
+                <w:szCs w:val="20"/>
+                <w:lang w:bidi="en-US"/>
+              </w:rPr>
+              <w:t>1-2 sentences describing the</w:t>
+            </w:r>
+          </w:p>
+          <w:p>
+            <w:pPr>
+              <w:pStyle w:val="JHEPBody"/>
+              <w:rPr>
+                <w:b/>
+                <w:bCs/>
+                <w:sz w:val="20"/>
+                <w:szCs w:val="20"/>
+                <w:lang w:bidi="en-US"/>
+              </w:rPr>
+            </w:pPr>
+            <w:r>
+              <w:rPr>
+                <w:bCs/>
+                <w:sz w:val="20"/>
+                <w:szCs w:val="20"/>
+                <w:lang w:bidi="en-US"/>
+              </w:rPr>
+              <w:t>Solution</w:t>
+            </w:r>
+          </w:p>
+        </w:tc>
+        <w:tc>
+          <w:tcPr>
+            <w:tcW w:w="1250" w:type="pct"/>
+          </w:tcPr>
+          <w:p>
+            <w:pPr>
+              <w:pStyle w:val="JHEPBody"/>
+              <w:numPr>
+                <w:ilvl w:val="0"/>
+                <w:numId w:val="21"/>
+              </w:numPr>
+              <w:ind w:left="106" w:hanging="90"/>
+              <w:rPr>
+                <w:bCs/>
+                <w:sz w:val="20"/>
+                <w:szCs w:val="20"/>
+                <w:lang w:bidi="en-US"/>
+              </w:rPr>
+            </w:pPr>
+            <w:r>
+              <w:rPr>
+                <w:bCs/>
+                <w:sz w:val="20"/>
+                <w:szCs w:val="20"/>
+                <w:lang w:bidi="en-US"/>
+              </w:rPr>
+              <w:t>Bulleted list</w:t>
+            </w:r>
+          </w:p>
+        </w:tc>
+        <w:tc>
+          <w:tcPr>
+            <w:tcW w:w="1346" w:type="pct"/>
+          </w:tcPr>
+          <w:p>
+            <w:pPr>
+              <w:pStyle w:val="JHEPBody"/>
+              <w:rPr>
+                <w:bCs/>
+                <w:sz w:val="20"/>
+                <w:szCs w:val="20"/>
+                <w:lang w:bidi="en-US"/>
+              </w:rPr>
+            </w:pPr>
+            <w:r>
+              <w:rPr>
+                <w:bCs/>
+                <w:sz w:val="20"/>
+                <w:szCs w:val="20"/>
+                <w:lang w:bidi="en-US"/>
+              </w:rPr>
+              <w:t xml:space="preserve">- </w:t>
+            </w:r>
+            <w:r>
+              <w:rPr>
+                <w:bCs/>
+                <w:sz w:val="20"/>
+                <w:szCs w:val="20"/>
+                <w:lang w:bidi="en-US"/>
+              </w:rPr>
+              <w:t>Bulleted list</w:t>
+            </w:r>
+          </w:p>
+        </w:tc>
+        <w:tc>
+          <w:tcPr>
+            <w:tcW w:w="705" w:type="pct"/>
+          </w:tcPr>
+          <w:p>
+            <w:pPr>
+              <w:pStyle w:val="JHEPBody"/>
+              <w:rPr>
+                <w:bCs/>
+                <w:sz w:val="20"/>
+                <w:szCs w:val="20"/>
+                <w:lang w:bidi="en-US"/>
+              </w:rPr>
+            </w:pPr>
+            <w:r>
+              <w:rPr>
+                <w:bCs/>
+                <w:sz w:val="20"/>
+                <w:szCs w:val="20"/>
+                <w:lang w:bidi="en-US"/>
+              </w:rPr>
+              <w:t>Include patent number, bibliography style reference or</w:t>
+            </w:r>
+          </w:p>
+          <w:p>
+            <w:pPr>
+              <w:pStyle w:val="JHEPBody"/>
+              <w:rPr>
+                <w:bCs/>
+                <w:sz w:val="20"/>
+                <w:szCs w:val="20"/>
+                <w:lang w:bidi="en-US"/>
+              </w:rPr>
+            </w:pPr>
+            <w:r>
+              <w:rPr>
+                <w:bCs/>
+                <w:sz w:val="20"/>
+                <w:szCs w:val="20"/>
+                <w:lang w:bidi="en-US"/>
+              </w:rPr>
+              <w:t>company website.</w:t>
+            </w:r>
+          </w:p>
+        </w:tc>
+      </w:tr>
+      <w:tr>
+        <w:trPr>
+          <w:trHeight w:val="1098"/>
+        </w:trPr>
+        <w:tc>
+          <w:tcPr>
+            <w:tcW w:w="1699" w:type="pct"/>
+          </w:tcPr>
+          <w:p>
+            <w:pPr>
+              <w:pStyle w:val="JHEPBody"/>
+              <w:rPr>
+                <w:b/>
+                <w:bCs/>
+                <w:sz w:val="20"/>
+                <w:szCs w:val="20"/>
+                <w:lang w:bidi="en-US"/>
+              </w:rPr>
+            </w:pPr>
+            <w:r>
+              <w:rPr>
+                <w:b/>
+                <w:bCs/>
+                <w:sz w:val="20"/>
+                <w:szCs w:val="20"/>
+                <w:lang w:bidi="en-US"/>
+              </w:rPr>
+              <w:t>Title (you can come up with a short descriptor if the technology doesn’t have a name)</w:t>
+            </w:r>
+          </w:p>
+          <w:p>
+            <w:pPr>
+              <w:pStyle w:val="JHEPBody"/>
+              <w:rPr>
+                <w:bCs/>
+                <w:sz w:val="20"/>
+                <w:szCs w:val="20"/>
+                <w:lang w:bidi="en-US"/>
+              </w:rPr>
+            </w:pPr>
+            <w:r>
+              <w:rPr>
+                <w:bCs/>
+                <w:sz w:val="20"/>
+                <w:szCs w:val="20"/>
+                <w:lang w:bidi="en-US"/>
+              </w:rPr>
+              <w:t>1-2 sentences describing the</w:t>
+            </w:r>
+          </w:p>
+          <w:p>
+            <w:pPr>
+              <w:pStyle w:val="JHEPBody"/>
+              <w:rPr>
+                <w:b/>
+                <w:bCs/>
+                <w:sz w:val="20"/>
+                <w:szCs w:val="20"/>
+                <w:lang w:bidi="en-US"/>
+              </w:rPr>
+            </w:pPr>
+            <w:r>
+              <w:rPr>
+                <w:bCs/>
+                <w:sz w:val="20"/>
+                <w:szCs w:val="20"/>
+                <w:lang w:bidi="en-US"/>
+              </w:rPr>
+              <w:t>Solution</w:t>
+            </w:r>
+          </w:p>
+        </w:tc>
+        <w:tc>
+          <w:tcPr>
+            <w:tcW w:w="1250" w:type="pct"/>
+          </w:tcPr>
+          <w:p>
+            <w:pPr>
+              <w:pStyle w:val="JHEPBody"/>
+              <w:numPr>
+                <w:ilvl w:val="0"/>
+                <w:numId w:val="21"/>
+              </w:numPr>
+              <w:ind w:left="106" w:hanging="90"/>
+              <w:rPr>
+                <w:bCs/>
+                <w:sz w:val="20"/>
+                <w:szCs w:val="20"/>
+                <w:lang w:bidi="en-US"/>
+              </w:rPr>
+            </w:pPr>
+            <w:r>
+              <w:rPr>
+                <w:bCs/>
+                <w:sz w:val="20"/>
+                <w:szCs w:val="20"/>
+                <w:lang w:bidi="en-US"/>
+              </w:rPr>
+              <w:t>Bulleted list</w:t>
+            </w:r>
+          </w:p>
+        </w:tc>
+        <w:tc>
+          <w:tcPr>
+            <w:tcW w:w="1346" w:type="pct"/>
+          </w:tcPr>
+          <w:p>
+            <w:pPr>
+              <w:pStyle w:val="JHEPBody"/>
+              <w:rPr>
+                <w:bCs/>
+                <w:sz w:val="20"/>
+                <w:szCs w:val="20"/>
+                <w:lang w:bidi="en-US"/>
+              </w:rPr>
+            </w:pPr>
+            <w:r>
+              <w:rPr>
+                <w:bCs/>
+                <w:sz w:val="20"/>
+                <w:szCs w:val="20"/>
+                <w:lang w:bidi="en-US"/>
+              </w:rPr>
+              <w:t xml:space="preserve">- </w:t>
+            </w:r>
+            <w:r>
+              <w:rPr>
+                <w:bCs/>
+                <w:sz w:val="20"/>
+                <w:szCs w:val="20"/>
+                <w:lang w:bidi="en-US"/>
+              </w:rPr>
+              <w:t>Bulleted list</w:t>
+            </w:r>
+          </w:p>
+        </w:tc>
+        <w:tc>
+          <w:tcPr>
+            <w:tcW w:w="705" w:type="pct"/>
+          </w:tcPr>
+          <w:p>
+            <w:pPr>
+              <w:pStyle w:val="JHEPBody"/>
+              <w:rPr>
+                <w:bCs/>
+                <w:sz w:val="20"/>
+                <w:szCs w:val="20"/>
+                <w:lang w:bidi="en-US"/>
+              </w:rPr>
+            </w:pPr>
+            <w:r>
+              <w:rPr>
+                <w:bCs/>
+                <w:sz w:val="20"/>
+                <w:szCs w:val="20"/>
+                <w:lang w:bidi="en-US"/>
+              </w:rPr>
+              <w:t>Include patent number, bibliography style reference or</w:t>
+            </w:r>
+          </w:p>
+          <w:p>
+            <w:pPr>
+              <w:pStyle w:val="JHEPBody"/>
+              <w:rPr>
+                <w:bCs/>
+                <w:sz w:val="20"/>
+                <w:szCs w:val="20"/>
+                <w:lang w:bidi="en-US"/>
+              </w:rPr>
+            </w:pPr>
+            <w:r>
+              <w:rPr>
+                <w:bCs/>
+                <w:sz w:val="20"/>
+                <w:szCs w:val="20"/>
+                <w:lang w:bidi="en-US"/>
+              </w:rPr>
+              <w:t>company website.</w:t>
+            </w:r>
+          </w:p>
+        </w:tc>
+      </w:tr>
+      <w:tr>
+        <w:trPr>
+          <w:trHeight w:val="1098"/>
+        </w:trPr>
+        <w:tc>
+          <w:tcPr>
+            <w:tcW w:w="1699" w:type="pct"/>
+          </w:tcPr>
+          <w:p>
+            <w:pPr>
+              <w:pStyle w:val="JHEPBody"/>
+              <w:rPr>
+                <w:b/>
+                <w:bCs/>
+                <w:sz w:val="20"/>
+                <w:szCs w:val="20"/>
+                <w:lang w:bidi="en-US"/>
+              </w:rPr>
+            </w:pPr>
+            <w:r>
+              <w:rPr>
+                <w:b/>
+                <w:bCs/>
+                <w:sz w:val="20"/>
+                <w:szCs w:val="20"/>
+                <w:lang w:bidi="en-US"/>
+              </w:rPr>
+              <w:t>Title (you can come up with a short descriptor if the technology doesn’t have a name)</w:t>
+            </w:r>
+          </w:p>
+          <w:p>
+            <w:pPr>
+              <w:pStyle w:val="JHEPBody"/>
+              <w:rPr>
+                <w:bCs/>
+                <w:sz w:val="20"/>
+                <w:szCs w:val="20"/>
+                <w:lang w:bidi="en-US"/>
+              </w:rPr>
+            </w:pPr>
+            <w:r>
+              <w:rPr>
+                <w:bCs/>
+                <w:sz w:val="20"/>
+                <w:szCs w:val="20"/>
+                <w:lang w:bidi="en-US"/>
+              </w:rPr>
+              <w:t>1-2 sentences describing the</w:t>
+            </w:r>
+          </w:p>
+          <w:p>
+            <w:pPr>
+              <w:pStyle w:val="JHEPBody"/>
+              <w:rPr>
+                <w:b/>
+                <w:bCs/>
+                <w:sz w:val="20"/>
+                <w:szCs w:val="20"/>
+                <w:lang w:bidi="en-US"/>
+              </w:rPr>
+            </w:pPr>
+            <w:r>
+              <w:rPr>
+                <w:bCs/>
+                <w:sz w:val="20"/>
+                <w:szCs w:val="20"/>
+                <w:lang w:bidi="en-US"/>
+              </w:rPr>
+              <w:t>Solution</w:t>
+            </w:r>
+          </w:p>
+        </w:tc>
+        <w:tc>
+          <w:tcPr>
+            <w:tcW w:w="1250" w:type="pct"/>
+          </w:tcPr>
+          <w:p>
+            <w:pPr>
+              <w:pStyle w:val="JHEPBody"/>
+              <w:numPr>
+                <w:ilvl w:val="0"/>
+                <w:numId w:val="21"/>
+              </w:numPr>
+              <w:ind w:left="106" w:hanging="90"/>
+              <w:rPr>
+                <w:bCs/>
+                <w:sz w:val="20"/>
+                <w:szCs w:val="20"/>
+                <w:lang w:bidi="en-US"/>
+              </w:rPr>
+            </w:pPr>
+            <w:r>
+              <w:rPr>
+                <w:bCs/>
+                <w:sz w:val="20"/>
+                <w:szCs w:val="20"/>
+                <w:lang w:bidi="en-US"/>
+              </w:rPr>
+              <w:t>Bulleted list</w:t>
+            </w:r>
+          </w:p>
+        </w:tc>
+        <w:tc>
+          <w:tcPr>
+            <w:tcW w:w="1346" w:type="pct"/>
+          </w:tcPr>
+          <w:p>
+            <w:pPr>
+              <w:pStyle w:val="JHEPBody"/>
+              <w:rPr>
+                <w:bCs/>
+                <w:sz w:val="20"/>
+                <w:szCs w:val="20"/>
+                <w:lang w:bidi="en-US"/>
+              </w:rPr>
+            </w:pPr>
+            <w:r>
+              <w:rPr>
+                <w:bCs/>
+                <w:sz w:val="20"/>
+                <w:szCs w:val="20"/>
+                <w:lang w:bidi="en-US"/>
+              </w:rPr>
+              <w:t xml:space="preserve">- </w:t>
+            </w:r>
+            <w:r>
+              <w:rPr>
+                <w:bCs/>
+                <w:sz w:val="20"/>
+                <w:szCs w:val="20"/>
+                <w:lang w:bidi="en-US"/>
+              </w:rPr>
+              <w:t>Bulleted list</w:t>
+            </w:r>
+          </w:p>
+        </w:tc>
+        <w:tc>
+          <w:tcPr>
+            <w:tcW w:w="705" w:type="pct"/>
+          </w:tcPr>
+          <w:p>
+            <w:pPr>
+              <w:pStyle w:val="JHEPBody"/>
+              <w:rPr>
+                <w:bCs/>
+                <w:sz w:val="20"/>
+                <w:szCs w:val="20"/>
+                <w:lang w:bidi="en-US"/>
+              </w:rPr>
+            </w:pPr>
+            <w:r>
+              <w:rPr>
+                <w:bCs/>
+                <w:sz w:val="20"/>
+                <w:szCs w:val="20"/>
+                <w:lang w:bidi="en-US"/>
+              </w:rPr>
+              <w:t>Include patent number, bibliography style reference or</w:t>
+            </w:r>
+          </w:p>
+          <w:p>
+            <w:pPr>
+              <w:pStyle w:val="JHEPBody"/>
+              <w:rPr>
+                <w:bCs/>
+                <w:sz w:val="20"/>
+                <w:szCs w:val="20"/>
+                <w:lang w:bidi="en-US"/>
+              </w:rPr>
+            </w:pPr>
+            <w:r>
+              <w:rPr>
+                <w:bCs/>
+                <w:sz w:val="20"/>
+                <w:szCs w:val="20"/>
+                <w:lang w:bidi="en-US"/>
+              </w:rPr>
+              <w:t>company website.</w:t>
+            </w:r>
+          </w:p>
+        </w:tc>
+      </w:tr>
+      <w:tr>
+        <w:trPr>
+          <w:trHeight w:val="1319"/>
+        </w:trPr>
+        <w:tc>
+          <w:tcPr>
+            <w:tcW w:w="1699" w:type="pct"/>
+          </w:tcPr>
+          <w:p>
+            <w:pPr>
+              <w:pStyle w:val="JHEPBody"/>
+              <w:rPr>
+                <w:b/>
+                <w:bCs/>
+                <w:sz w:val="20"/>
+                <w:szCs w:val="20"/>
+                <w:lang w:bidi="en-US"/>
+              </w:rPr>
+            </w:pPr>
+            <w:r>
+              <w:rPr>
+                <w:b/>
+                <w:bCs/>
+                <w:sz w:val="20"/>
+                <w:szCs w:val="20"/>
+                <w:u w:val="single"/>
+                <w:lang w:bidi="en-US"/>
+              </w:rPr>
+              <w:t>Example</w:t>
+            </w:r>
+          </w:p>
+          <w:p>
+            <w:pPr>
+              <w:pStyle w:val="JHEPBody"/>
+              <w:rPr>
+                <w:bCs/>
+                <w:sz w:val="20"/>
+                <w:szCs w:val="20"/>
+                <w:lang w:bidi="en-US"/>
+              </w:rPr>
+            </w:pPr>
+            <w:proofErr w:type="spellStart"/>
+            <w:r>
+              <w:rPr>
+                <w:b/>
+                <w:bCs/>
+                <w:sz w:val="20"/>
+                <w:szCs w:val="20"/>
+                <w:lang w:bidi="en-US"/>
+              </w:rPr>
+              <w:t>Meso</w:t>
+            </w:r>
+            <w:proofErr w:type="spellEnd"/>
+            <w:r>
+              <w:rPr>
+                <w:b/>
+                <w:bCs/>
+                <w:sz w:val="20"/>
+                <w:szCs w:val="20"/>
+                <w:lang w:bidi="en-US"/>
+              </w:rPr>
+              <w:t xml:space="preserve"> Biomatrix Scaffold </w:t>
+            </w:r>
+            <w:proofErr w:type="spellStart"/>
+            <w:r>
+              <w:rPr>
+                <w:bCs/>
+                <w:sz w:val="20"/>
+                <w:szCs w:val="20"/>
+                <w:lang w:bidi="en-US"/>
+              </w:rPr>
+              <w:t>Kensey</w:t>
+            </w:r>
+            <w:proofErr w:type="spellEnd"/>
+            <w:r>
+              <w:rPr>
+                <w:bCs/>
+                <w:sz w:val="20"/>
+                <w:szCs w:val="20"/>
+                <w:lang w:bidi="en-US"/>
+              </w:rPr>
+              <w:t xml:space="preserve"> Nash is developing a porcine </w:t>
+            </w:r>
+            <w:proofErr w:type="spellStart"/>
+            <w:r>
+              <w:rPr>
+                <w:bCs/>
+                <w:sz w:val="20"/>
+                <w:szCs w:val="20"/>
+                <w:lang w:bidi="en-US"/>
+              </w:rPr>
+              <w:t>mesothelaial</w:t>
+            </w:r>
+            <w:proofErr w:type="spellEnd"/>
+            <w:r>
+              <w:rPr>
+                <w:bCs/>
+                <w:sz w:val="20"/>
+                <w:szCs w:val="20"/>
+                <w:lang w:bidi="en-US"/>
+              </w:rPr>
+              <w:t xml:space="preserve"> matrix for</w:t>
+            </w:r>
+          </w:p>
+          <w:p>
+            <w:pPr>
+              <w:pStyle w:val="JHEPBody"/>
+              <w:rPr>
+                <w:bCs/>
+                <w:sz w:val="20"/>
+                <w:szCs w:val="20"/>
+                <w:lang w:bidi="en-US"/>
+              </w:rPr>
+            </w:pPr>
+            <w:r>
+              <w:rPr>
+                <w:bCs/>
+                <w:sz w:val="20"/>
+                <w:szCs w:val="20"/>
+                <w:lang w:bidi="en-US"/>
+              </w:rPr>
+              <w:t>soft tissue repair including nerve</w:t>
+            </w:r>
+          </w:p>
+          <w:p>
+            <w:pPr>
+              <w:pStyle w:val="JHEPBody"/>
+              <w:rPr>
+                <w:bCs/>
+                <w:sz w:val="20"/>
+                <w:szCs w:val="20"/>
+                <w:lang w:bidi="en-US"/>
+              </w:rPr>
+            </w:pPr>
+            <w:r>
+              <w:rPr>
+                <w:bCs/>
+                <w:sz w:val="20"/>
+                <w:szCs w:val="20"/>
+                <w:lang w:bidi="en-US"/>
+              </w:rPr>
+              <w:t>conduits.</w:t>
+            </w:r>
+          </w:p>
+        </w:tc>
+        <w:tc>
+          <w:tcPr>
+            <w:tcW w:w="1250" w:type="pct"/>
+          </w:tcPr>
+          <w:p>
+            <w:pPr>
+              <w:pStyle w:val="JHEPBody"/>
+              <w:numPr>
+                <w:ilvl w:val="0"/>
+                <w:numId w:val="20"/>
+              </w:numPr>
+              <w:rPr>
+                <w:bCs/>
+                <w:sz w:val="20"/>
+                <w:szCs w:val="20"/>
+                <w:lang w:bidi="en-US"/>
+              </w:rPr>
+            </w:pPr>
+            <w:r>
+              <w:rPr>
+                <w:bCs/>
+                <w:sz w:val="20"/>
+                <w:szCs w:val="20"/>
+                <w:lang w:bidi="en-US"/>
+              </w:rPr>
+              <w:t>naturally-derived matrix facilitates cell infiltration and growth factor retention</w:t>
+            </w:r>
+          </w:p>
+          <w:p>
+            <w:pPr>
+              <w:pStyle w:val="JHEPBody"/>
+              <w:numPr>
+                <w:ilvl w:val="0"/>
+                <w:numId w:val="20"/>
+              </w:numPr>
+              <w:rPr>
+                <w:bCs/>
+                <w:sz w:val="20"/>
+                <w:szCs w:val="20"/>
+                <w:lang w:bidi="en-US"/>
+              </w:rPr>
+            </w:pPr>
+            <w:r>
+              <w:rPr>
+                <w:bCs/>
+                <w:sz w:val="20"/>
+                <w:szCs w:val="20"/>
+                <w:lang w:bidi="en-US"/>
+              </w:rPr>
+              <w:t>easy to handle surgically (short hydration time</w:t>
+            </w:r>
+            <w:r>
+              <w:rPr>
+                <w:bCs/>
+                <w:sz w:val="20"/>
+                <w:szCs w:val="20"/>
+                <w:lang w:bidi="en-US"/>
+              </w:rPr>
+              <w:t xml:space="preserve"> </w:t>
+            </w:r>
+            <w:r>
+              <w:rPr>
+                <w:bCs/>
+                <w:sz w:val="20"/>
+                <w:szCs w:val="20"/>
+                <w:lang w:bidi="en-US"/>
+              </w:rPr>
+              <w:t>durable, deformable)</w:t>
+            </w:r>
+          </w:p>
+        </w:tc>
+        <w:tc>
+          <w:tcPr>
+            <w:tcW w:w="1346" w:type="pct"/>
+          </w:tcPr>
+          <w:p>
+            <w:pPr>
+              <w:pStyle w:val="JHEPBody"/>
+              <w:rPr>
+                <w:bCs/>
+                <w:sz w:val="20"/>
+                <w:szCs w:val="20"/>
+                <w:lang w:bidi="en-US"/>
+              </w:rPr>
+            </w:pPr>
+            <w:r>
+              <w:rPr>
+                <w:bCs/>
+                <w:sz w:val="20"/>
+                <w:szCs w:val="20"/>
+                <w:lang w:bidi="en-US"/>
+              </w:rPr>
+              <w:t>- matrix material is derived from another animal (pig)</w:t>
+            </w:r>
+          </w:p>
+        </w:tc>
+        <w:tc>
+          <w:tcPr>
+            <w:tcW w:w="705" w:type="pct"/>
+          </w:tcPr>
+          <w:p>
+            <w:pPr>
+              <w:pStyle w:val="JHEPBody"/>
+              <w:rPr>
+                <w:bCs/>
+                <w:sz w:val="20"/>
+                <w:szCs w:val="20"/>
+                <w:lang w:bidi="en-US"/>
+              </w:rPr>
+            </w:pPr>
+            <w:r>
+              <w:rPr>
+                <w:bCs/>
+                <w:sz w:val="20"/>
+                <w:szCs w:val="20"/>
+                <w:lang w:bidi="en-US"/>
+              </w:rPr>
+              <w:t>http://www.kense ynash.com</w:t>
+            </w:r>
+          </w:p>
+        </w:tc>
+      </w:tr>
+    </w:tbl>
+    <w:p>
+      <w:pPr>
+        <w:pStyle w:val="JHEPBody"/>
+        <w:rPr>
+          <w:bCs/>
+        </w:rPr>
+      </w:pPr>
+    </w:p>
+    <w:p>
+      <w:pPr>
+        <w:pStyle w:val="JHEPBody"/>
+        <w:rPr>
+          <w:bCs/>
+        </w:rPr>
+      </w:pPr>
+    </w:p>
+    <w:p>
+      <w:pPr>
+        <w:pStyle w:val="JHEPBody"/>
+        <w:rPr>
+          <w:bCs/>
+        </w:rPr>
+        <w:sectPr>
+          <w:pgSz w:w="15840" w:h="12240" w:orient="landscape"/>
+          <w:pgMar w:top="1080" w:right="720" w:bottom="1080" w:left="1728" w:header="720" w:footer="720" w:gutter="0"/>
+          <w:cols w:space="720"/>
+          <w:docGrid w:linePitch="360"/>
+        </w:sectPr>
+      </w:pPr>
+    </w:p>
+    <w:p>
+      <w:pPr>
+        <w:pStyle w:val="JHEPBody"/>
+        <w:rPr>
+          <w:bCs/>
+        </w:rPr>
+      </w:pPr>
+      <w:r>
+        <w:rPr>
+          <w:bCs/>
+        </w:rPr>
+        <w:lastRenderedPageBreak/>
+        <w:t xml:space="preserve">[table] </w:t>
+      </w:r>
+    </w:p>
+    <w:p>
+      <w:pPr>
+        <w:pStyle w:val="JHEPBody"/>
+        <w:rPr>
+          <w:bCs/>
+        </w:rPr>
+      </w:pPr>
+    </w:p>
+    <w:p>
+      <w:pPr>
+        <w:pStyle w:val="JHEPBody"/>
+        <w:rPr>
+          <w:bCs/>
+        </w:rPr>
+      </w:pPr>
+      <w:r>
+        <w:rPr>
+          <w:bCs/>
+        </w:rPr>
+        <w:t>Table with 5 distinct solutions.</w:t>
+      </w:r>
+    </w:p>
+    <w:p>
+      <w:pPr>
+        <w:pStyle w:val="JHEPBody"/>
+        <w:rPr>
+          <w:bCs/>
+        </w:rPr>
+      </w:pPr>
+    </w:p>
+    <w:p>
+      <w:pPr>
+        <w:pStyle w:val="JHEPBody"/>
+        <w:rPr>
+          <w:bCs/>
+        </w:rPr>
+      </w:pPr>
+      <w:r>
+        <w:rPr>
+          <w:bCs/>
+        </w:rPr>
+        <w:t xml:space="preserve">[text] </w:t>
+      </w:r>
+    </w:p>
+    <w:p>
+      <w:pPr>
+        <w:pStyle w:val="JHEPBody"/>
+        <w:rPr>
+          <w:bCs/>
+        </w:rPr>
+      </w:pPr>
+    </w:p>
+    <w:p>
+      <w:pPr>
+        <w:pStyle w:val="JHEPBody"/>
+        <w:rPr>
+          <w:bCs/>
+        </w:rPr>
+      </w:pPr>
+      <w:r>
+        <w:rPr>
+          <w:bCs/>
+        </w:rPr>
+        <w:t>Summary of descriptions, advantages, disadvantages, references. A well-written paragraph summarizing and referencing the content in the table</w:t>
+      </w:r>
+    </w:p>
+    <w:p>
+      <w:pPr>
+        <w:pStyle w:val="JHEPBody"/>
+        <w:rPr>
+          <w:bCs/>
+        </w:rPr>
+      </w:pPr>
+    </w:p>
+    <w:p>
+      <w:pPr>
+        <w:pStyle w:val="JHEPBody"/>
+        <w:rPr>
+          <w:bCs/>
+        </w:rPr>
+      </w:pPr>
+      <w:r>
+        <w:rPr>
+          <w:bCs/>
+        </w:rPr>
+        <w:t>Include a careful</w:t>
+      </w:r>
+      <w:r>
+        <w:rPr>
+          <w:bCs/>
+        </w:rPr>
+        <w:t xml:space="preserve"> consideration of the advantages and disadvantages</w:t>
+      </w:r>
+      <w:r>
+        <w:rPr>
+          <w:bCs/>
+        </w:rPr>
+        <w:t xml:space="preserve"> of each solution</w:t>
+      </w:r>
+      <w:r>
+        <w:rPr>
+          <w:bCs/>
+        </w:rPr>
+        <w:t xml:space="preserve">. </w:t>
+      </w:r>
+      <w:r>
+        <w:rPr>
+          <w:bCs/>
+        </w:rPr>
+        <w:t>Review the l</w:t>
+      </w:r>
+      <w:r>
+        <w:rPr>
+          <w:bCs/>
+        </w:rPr>
+        <w:t>ogic</w:t>
+      </w:r>
+      <w:r>
+        <w:rPr>
+          <w:bCs/>
+        </w:rPr>
+        <w:t>al argument</w:t>
+      </w:r>
+      <w:r>
+        <w:rPr>
+          <w:bCs/>
+        </w:rPr>
+        <w:t xml:space="preserve"> of </w:t>
+      </w:r>
+      <w:r>
+        <w:rPr>
+          <w:bCs/>
+        </w:rPr>
+        <w:t xml:space="preserve">the text to </w:t>
+      </w:r>
+      <w:r>
+        <w:rPr>
+          <w:bCs/>
+        </w:rPr>
+        <w:t>provide contrast</w:t>
+      </w:r>
+      <w:r>
+        <w:rPr>
+          <w:bCs/>
+        </w:rPr>
+        <w:t xml:space="preserve"> between the solutions</w:t>
+      </w:r>
+      <w:r>
+        <w:rPr>
+          <w:bCs/>
+        </w:rPr>
+        <w:t xml:space="preserve"> and</w:t>
+      </w:r>
+      <w:r>
+        <w:rPr>
+          <w:bCs/>
+        </w:rPr>
+        <w:t xml:space="preserve"> a</w:t>
+      </w:r>
+      <w:r>
+        <w:rPr>
+          <w:bCs/>
+        </w:rPr>
+        <w:t xml:space="preserve"> gap </w:t>
+      </w:r>
+      <w:r>
+        <w:rPr>
+          <w:bCs/>
+        </w:rPr>
+        <w:t>analysis/</w:t>
+      </w:r>
+      <w:r>
+        <w:rPr>
+          <w:bCs/>
+        </w:rPr>
+        <w:t>description.</w:t>
+      </w:r>
+    </w:p>
+    <w:p>
+      <w:pPr>
+        <w:pStyle w:val="JHEPBody"/>
+        <w:rPr>
+          <w:bCs/>
+        </w:rPr>
+      </w:pPr>
+    </w:p>
+    <w:p>
+      <w:pPr>
+        <w:pStyle w:val="JHEPBody"/>
+        <w:rPr>
+          <w:bCs/>
+        </w:rPr>
+      </w:pPr>
+      <w:r>
+        <w:rPr>
+          <w:bCs/>
+        </w:rPr>
+        <w:t>Provide a t</w:t>
+      </w:r>
+      <w:r>
+        <w:rPr>
+          <w:bCs/>
+        </w:rPr>
+        <w:t>houghtful summary and analysis of the differences</w:t>
+      </w:r>
+      <w:r>
+        <w:rPr>
+          <w:bCs/>
+        </w:rPr>
+        <w:t xml:space="preserve"> in the available solutions</w:t>
+      </w:r>
+      <w:r>
+        <w:rPr>
+          <w:bCs/>
+        </w:rPr>
+        <w:t>.</w:t>
+      </w:r>
+    </w:p>
+    <w:p>
+      <w:pPr>
+        <w:pStyle w:val="JHEPBody"/>
+        <w:rPr>
+          <w:bCs/>
+        </w:rPr>
+      </w:pPr>
+    </w:p>
+    <w:p>
+      <w:pPr>
+        <w:pStyle w:val="JHEPBody"/>
+        <w:rPr>
+          <w:bCs/>
+        </w:rPr>
+      </w:pPr>
+      <w:r>
+        <w:rPr>
+          <w:bCs/>
+        </w:rPr>
+        <w:t xml:space="preserve">Use the text section to do more than just </w:t>
+      </w:r>
+      <w:r>
+        <w:rPr>
+          <w:bCs/>
+          <w:i/>
+          <w:iCs/>
+        </w:rPr>
+        <w:t>repeat</w:t>
+      </w:r>
+      <w:r>
+        <w:rPr>
+          <w:bCs/>
+        </w:rPr>
+        <w:t xml:space="preserve"> the information in the table in the summary paragraph – use the text section to describe trends and gaps in the table to set up a natural conclusion of how your selected product is able to address those gaps. It may be helpful to organize the section into smaller paragraphs for each specific gap you have identified. </w:t>
+      </w:r>
+    </w:p>
+    <w:p>
+      <w:pPr>
+        <w:pStyle w:val="Heading2"/>
+        <w:sectPr>
+          <w:pgSz w:w="12240" w:h="15840"/>
+          <w:pgMar w:top="720" w:right="1080" w:bottom="1728" w:left="1080" w:header="720" w:footer="720" w:gutter="0"/>
+          <w:cols w:space="720"/>
+          <w:docGrid w:linePitch="360"/>
+        </w:sectPr>
+      </w:pPr>
+    </w:p>
+    <w:p>
+      <w:pPr>
+        <w:pStyle w:val="Heading2"/>
+      </w:pPr>
+      <w:r>
+        <w:lastRenderedPageBreak/>
+        <w:t xml:space="preserve">D – Solution Description </w:t>
+      </w:r>
+    </w:p>
+    <w:tbl>
+      <w:tblPr>
+        <w:tblW w:w="5246" w:type="pct"/>
+        <w:tblInd w:w="-905" w:type="dxa"/>
+        <w:tblBorders>
+          <w:top w:val="single" w:sz="4" w:space="0" w:color="000000"/>
+          <w:left w:val="single" w:sz="4" w:space="0" w:color="000000"/>
+          <w:bottom w:val="single" w:sz="4" w:space="0" w:color="000000"/>
+          <w:right w:val="single" w:sz="4" w:space="0" w:color="000000"/>
+          <w:insideH w:val="single" w:sz="4" w:space="0" w:color="000000"/>
+          <w:insideV w:val="single" w:sz="4" w:space="0" w:color="000000"/>
+        </w:tblBorders>
+        <w:tblCellMar>
+          <w:left w:w="0" w:type="dxa"/>
+          <w:right w:w="0" w:type="dxa"/>
+        </w:tblCellMar>
+        <w:tblLook w:val="01E0" w:firstRow="1" w:lastRow="1" w:firstColumn="1" w:lastColumn="1" w:noHBand="0" w:noVBand="0"/>
+      </w:tblPr>
+      <w:tblGrid>
+        <w:gridCol w:w="6211"/>
+        <w:gridCol w:w="2609"/>
+        <w:gridCol w:w="2701"/>
+        <w:gridCol w:w="2519"/>
+      </w:tblGrid>
+      <w:tr>
+        <w:trPr>
+          <w:trHeight w:val="220"/>
+        </w:trPr>
+        <w:tc>
+          <w:tcPr>
+            <w:tcW w:w="2212" w:type="pct"/>
+            <w:shd w:val="clear" w:color="auto" w:fill="C6D9F1"/>
+          </w:tcPr>
+          <w:p>
+            <w:pPr>
+              <w:pStyle w:val="JHEPBody"/>
+              <w:rPr>
+                <w:b/>
+                <w:bCs/>
+                <w:sz w:val="20"/>
+                <w:szCs w:val="20"/>
+                <w:lang w:bidi="en-US"/>
+              </w:rPr>
+            </w:pPr>
+            <w:r>
+              <w:rPr>
+                <w:b/>
+                <w:bCs/>
+                <w:sz w:val="20"/>
+                <w:szCs w:val="20"/>
+                <w:lang w:bidi="en-US"/>
+              </w:rPr>
+              <w:t>Need / Criteria</w:t>
+            </w:r>
+          </w:p>
+        </w:tc>
+        <w:tc>
+          <w:tcPr>
+            <w:tcW w:w="929" w:type="pct"/>
+            <w:shd w:val="clear" w:color="auto" w:fill="C6D9F1"/>
+          </w:tcPr>
+          <w:p>
+            <w:pPr>
+              <w:pStyle w:val="JHEPBody"/>
+              <w:rPr>
+                <w:b/>
+                <w:bCs/>
+                <w:sz w:val="20"/>
+                <w:szCs w:val="20"/>
+                <w:lang w:bidi="en-US"/>
+              </w:rPr>
+            </w:pPr>
+            <w:r>
+              <w:rPr>
+                <w:b/>
+                <w:bCs/>
+                <w:sz w:val="20"/>
+                <w:szCs w:val="20"/>
+                <w:lang w:bidi="en-US"/>
+              </w:rPr>
+              <w:t>Unit of Measure</w:t>
+            </w:r>
+          </w:p>
+        </w:tc>
+        <w:tc>
+          <w:tcPr>
+            <w:tcW w:w="962" w:type="pct"/>
+            <w:shd w:val="clear" w:color="auto" w:fill="C6D9F1"/>
+          </w:tcPr>
+          <w:p>
+            <w:pPr>
+              <w:pStyle w:val="JHEPBody"/>
+              <w:rPr>
+                <w:b/>
+                <w:bCs/>
+                <w:sz w:val="20"/>
+                <w:szCs w:val="20"/>
+                <w:lang w:bidi="en-US"/>
+              </w:rPr>
+            </w:pPr>
+            <w:r>
+              <w:rPr>
+                <w:b/>
+                <w:bCs/>
+                <w:sz w:val="20"/>
+                <w:szCs w:val="20"/>
+                <w:lang w:bidi="en-US"/>
+              </w:rPr>
+              <w:t>Ideal Value / Range</w:t>
+            </w:r>
+          </w:p>
+        </w:tc>
+        <w:tc>
+          <w:tcPr>
+            <w:tcW w:w="897" w:type="pct"/>
+            <w:shd w:val="clear" w:color="auto" w:fill="C6D9F1"/>
+          </w:tcPr>
+          <w:p>
+            <w:pPr>
+              <w:pStyle w:val="JHEPBody"/>
+              <w:rPr>
+                <w:b/>
+                <w:bCs/>
+                <w:sz w:val="20"/>
+                <w:szCs w:val="20"/>
+                <w:lang w:bidi="en-US"/>
+              </w:rPr>
+            </w:pPr>
+            <w:r>
+              <w:rPr>
+                <w:b/>
+                <w:bCs/>
+                <w:sz w:val="20"/>
+                <w:szCs w:val="20"/>
+                <w:lang w:bidi="en-US"/>
+              </w:rPr>
+              <w:t>Reference</w:t>
+            </w:r>
+          </w:p>
+        </w:tc>
+      </w:tr>
+      <w:tr>
+        <w:trPr>
+          <w:trHeight w:val="1098"/>
+        </w:trPr>
+        <w:tc>
+          <w:tcPr>
+            <w:tcW w:w="2212" w:type="pct"/>
+          </w:tcPr>
+          <w:p>
+            <w:pPr>
+              <w:pStyle w:val="JHEPBody"/>
+              <w:rPr>
+                <w:b/>
+                <w:bCs/>
+                <w:sz w:val="20"/>
+                <w:szCs w:val="20"/>
+                <w:lang w:bidi="en-US"/>
+              </w:rPr>
+            </w:pPr>
+            <w:r>
+              <w:rPr>
+                <w:b/>
+                <w:bCs/>
+                <w:sz w:val="20"/>
+                <w:szCs w:val="20"/>
+                <w:lang w:bidi="en-US"/>
+              </w:rPr>
+              <w:t xml:space="preserve">Title </w:t>
+            </w:r>
+            <w:r>
+              <w:rPr>
+                <w:b/>
+                <w:bCs/>
+                <w:sz w:val="20"/>
+                <w:szCs w:val="20"/>
+                <w:lang w:bidi="en-US"/>
+              </w:rPr>
+              <w:t xml:space="preserve"> </w:t>
+            </w:r>
+          </w:p>
+          <w:p>
+            <w:pPr>
+              <w:pStyle w:val="JHEPBody"/>
+              <w:rPr>
+                <w:bCs/>
+                <w:sz w:val="20"/>
+                <w:szCs w:val="20"/>
+                <w:lang w:bidi="en-US"/>
+              </w:rPr>
+            </w:pPr>
+            <w:r>
+              <w:rPr>
+                <w:bCs/>
+                <w:sz w:val="20"/>
+                <w:szCs w:val="20"/>
+                <w:lang w:bidi="en-US"/>
+              </w:rPr>
+              <w:t>1-2 sentences describing the</w:t>
+            </w:r>
+            <w:r>
+              <w:rPr>
+                <w:bCs/>
+                <w:sz w:val="20"/>
+                <w:szCs w:val="20"/>
+                <w:lang w:bidi="en-US"/>
+              </w:rPr>
+              <w:t xml:space="preserve"> criteria</w:t>
+            </w:r>
+          </w:p>
+          <w:p>
+            <w:pPr>
+              <w:pStyle w:val="JHEPBody"/>
+              <w:rPr>
+                <w:bCs/>
+                <w:sz w:val="20"/>
+                <w:szCs w:val="20"/>
+                <w:lang w:bidi="en-US"/>
+              </w:rPr>
+            </w:pPr>
+            <w:r>
+              <w:rPr>
+                <w:bCs/>
+                <w:sz w:val="20"/>
+                <w:szCs w:val="20"/>
+                <w:lang w:bidi="en-US"/>
+              </w:rPr>
+              <w:t xml:space="preserve"> </w:t>
+            </w:r>
+          </w:p>
+        </w:tc>
+        <w:tc>
+          <w:tcPr>
+            <w:tcW w:w="929" w:type="pct"/>
+          </w:tcPr>
+          <w:p>
+            <w:pPr>
+              <w:pStyle w:val="JHEPBody"/>
+              <w:numPr>
+                <w:ilvl w:val="0"/>
+                <w:numId w:val="21"/>
+              </w:numPr>
+              <w:ind w:left="106" w:hanging="90"/>
+              <w:rPr>
+                <w:bCs/>
+                <w:sz w:val="20"/>
+                <w:szCs w:val="20"/>
+                <w:lang w:bidi="en-US"/>
+              </w:rPr>
+            </w:pPr>
+            <w:r>
+              <w:rPr>
+                <w:bCs/>
+                <w:sz w:val="20"/>
+                <w:szCs w:val="20"/>
+                <w:lang w:bidi="en-US"/>
+              </w:rPr>
+              <w:t xml:space="preserve"> </w:t>
+            </w:r>
+          </w:p>
+        </w:tc>
+        <w:tc>
+          <w:tcPr>
+            <w:tcW w:w="962" w:type="pct"/>
+          </w:tcPr>
+          <w:p>
+            <w:pPr>
+              <w:pStyle w:val="JHEPBody"/>
+              <w:rPr>
+                <w:bCs/>
+                <w:sz w:val="20"/>
+                <w:szCs w:val="20"/>
+                <w:lang w:bidi="en-US"/>
+              </w:rPr>
+            </w:pPr>
+            <w:r>
+              <w:rPr>
+                <w:bCs/>
+                <w:sz w:val="20"/>
+                <w:szCs w:val="20"/>
+                <w:lang w:bidi="en-US"/>
+              </w:rPr>
+              <w:t xml:space="preserve">-  </w:t>
+            </w:r>
+          </w:p>
+        </w:tc>
+        <w:tc>
+          <w:tcPr>
+            <w:tcW w:w="897" w:type="pct"/>
+          </w:tcPr>
+          <w:p>
+            <w:pPr>
+              <w:pStyle w:val="JHEPBody"/>
+              <w:rPr>
+                <w:bCs/>
+                <w:sz w:val="20"/>
+                <w:szCs w:val="20"/>
+                <w:lang w:bidi="en-US"/>
+              </w:rPr>
+            </w:pPr>
+            <w:r>
+              <w:rPr>
+                <w:bCs/>
+                <w:sz w:val="20"/>
+                <w:szCs w:val="20"/>
+                <w:lang w:bidi="en-US"/>
+              </w:rPr>
+              <w:t>Include bibliography style reference</w:t>
+            </w:r>
+          </w:p>
+        </w:tc>
+      </w:tr>
+      <w:tr>
+        <w:trPr>
+          <w:trHeight w:val="1098"/>
+        </w:trPr>
+        <w:tc>
+          <w:tcPr>
+            <w:tcW w:w="2212" w:type="pct"/>
+          </w:tcPr>
+          <w:p>
+            <w:pPr>
+              <w:pStyle w:val="JHEPBody"/>
+              <w:rPr>
+                <w:b/>
+                <w:bCs/>
+                <w:sz w:val="20"/>
+                <w:szCs w:val="20"/>
+                <w:lang w:bidi="en-US"/>
+              </w:rPr>
+            </w:pPr>
+            <w:r>
+              <w:rPr>
+                <w:b/>
+                <w:bCs/>
+                <w:sz w:val="20"/>
+                <w:szCs w:val="20"/>
+                <w:lang w:bidi="en-US"/>
+              </w:rPr>
+              <w:t xml:space="preserve">Title </w:t>
+            </w:r>
+            <w:r>
+              <w:rPr>
+                <w:b/>
+                <w:bCs/>
+                <w:sz w:val="20"/>
+                <w:szCs w:val="20"/>
+                <w:lang w:bidi="en-US"/>
+              </w:rPr>
+              <w:t xml:space="preserve"> </w:t>
+            </w:r>
+          </w:p>
+          <w:p>
+            <w:pPr>
+              <w:pStyle w:val="JHEPBody"/>
+              <w:rPr>
+                <w:bCs/>
+                <w:sz w:val="20"/>
+                <w:szCs w:val="20"/>
+                <w:lang w:bidi="en-US"/>
+              </w:rPr>
+            </w:pPr>
+            <w:r>
+              <w:rPr>
+                <w:bCs/>
+                <w:sz w:val="20"/>
+                <w:szCs w:val="20"/>
+                <w:lang w:bidi="en-US"/>
+              </w:rPr>
+              <w:t>1-2 sentences describing the</w:t>
+            </w:r>
+            <w:r>
+              <w:rPr>
+                <w:bCs/>
+                <w:sz w:val="20"/>
+                <w:szCs w:val="20"/>
+                <w:lang w:bidi="en-US"/>
+              </w:rPr>
+              <w:t xml:space="preserve"> criteria</w:t>
+            </w:r>
+          </w:p>
+          <w:p>
+            <w:pPr>
+              <w:pStyle w:val="JHEPBody"/>
+              <w:rPr>
+                <w:b/>
+                <w:bCs/>
+                <w:sz w:val="20"/>
+                <w:szCs w:val="20"/>
+                <w:lang w:bidi="en-US"/>
+              </w:rPr>
+            </w:pPr>
+            <w:r>
+              <w:rPr>
+                <w:bCs/>
+                <w:sz w:val="20"/>
+                <w:szCs w:val="20"/>
+                <w:lang w:bidi="en-US"/>
+              </w:rPr>
+              <w:t xml:space="preserve"> </w:t>
+            </w:r>
+          </w:p>
+        </w:tc>
+        <w:tc>
+          <w:tcPr>
+            <w:tcW w:w="929" w:type="pct"/>
+          </w:tcPr>
+          <w:p>
+            <w:pPr>
+              <w:pStyle w:val="JHEPBody"/>
+              <w:numPr>
+                <w:ilvl w:val="0"/>
+                <w:numId w:val="21"/>
+              </w:numPr>
+              <w:ind w:left="106" w:hanging="90"/>
+              <w:rPr>
+                <w:bCs/>
+                <w:sz w:val="20"/>
+                <w:szCs w:val="20"/>
+                <w:lang w:bidi="en-US"/>
+              </w:rPr>
+            </w:pPr>
+            <w:r>
+              <w:rPr>
+                <w:bCs/>
+                <w:sz w:val="20"/>
+                <w:szCs w:val="20"/>
+                <w:lang w:bidi="en-US"/>
+              </w:rPr>
+              <w:t xml:space="preserve"> </w:t>
+            </w:r>
+          </w:p>
+        </w:tc>
+        <w:tc>
+          <w:tcPr>
+            <w:tcW w:w="962" w:type="pct"/>
+          </w:tcPr>
+          <w:p>
+            <w:pPr>
+              <w:pStyle w:val="JHEPBody"/>
+              <w:rPr>
+                <w:bCs/>
+                <w:sz w:val="20"/>
+                <w:szCs w:val="20"/>
+                <w:lang w:bidi="en-US"/>
+              </w:rPr>
+            </w:pPr>
+            <w:r>
+              <w:rPr>
+                <w:bCs/>
+                <w:sz w:val="20"/>
+                <w:szCs w:val="20"/>
+                <w:lang w:bidi="en-US"/>
+              </w:rPr>
+              <w:t xml:space="preserve">-  </w:t>
+            </w:r>
+          </w:p>
+        </w:tc>
+        <w:tc>
+          <w:tcPr>
+            <w:tcW w:w="897" w:type="pct"/>
+          </w:tcPr>
+          <w:p>
+            <w:pPr>
+              <w:pStyle w:val="JHEPBody"/>
+              <w:rPr>
+                <w:bCs/>
+                <w:sz w:val="20"/>
+                <w:szCs w:val="20"/>
+                <w:lang w:bidi="en-US"/>
+              </w:rPr>
+            </w:pPr>
+            <w:r>
+              <w:rPr>
+                <w:bCs/>
+                <w:sz w:val="20"/>
+                <w:szCs w:val="20"/>
+                <w:lang w:bidi="en-US"/>
+              </w:rPr>
+              <w:t>Include bibliography style reference</w:t>
+            </w:r>
+          </w:p>
+        </w:tc>
+      </w:tr>
+      <w:tr>
+        <w:trPr>
+          <w:trHeight w:val="1098"/>
+        </w:trPr>
+        <w:tc>
+          <w:tcPr>
+            <w:tcW w:w="2212" w:type="pct"/>
+          </w:tcPr>
+          <w:p>
+            <w:pPr>
+              <w:pStyle w:val="JHEPBody"/>
+              <w:rPr>
+                <w:b/>
+                <w:bCs/>
+                <w:sz w:val="20"/>
+                <w:szCs w:val="20"/>
+                <w:lang w:bidi="en-US"/>
+              </w:rPr>
+            </w:pPr>
+            <w:r>
+              <w:rPr>
+                <w:b/>
+                <w:bCs/>
+                <w:sz w:val="20"/>
+                <w:szCs w:val="20"/>
+                <w:lang w:bidi="en-US"/>
+              </w:rPr>
+              <w:t xml:space="preserve">Title </w:t>
+            </w:r>
+            <w:r>
+              <w:rPr>
+                <w:b/>
+                <w:bCs/>
+                <w:sz w:val="20"/>
+                <w:szCs w:val="20"/>
+                <w:lang w:bidi="en-US"/>
+              </w:rPr>
+              <w:t xml:space="preserve"> </w:t>
+            </w:r>
+          </w:p>
+          <w:p>
+            <w:pPr>
+              <w:pStyle w:val="JHEPBody"/>
+              <w:rPr>
+                <w:bCs/>
+                <w:sz w:val="20"/>
+                <w:szCs w:val="20"/>
+                <w:lang w:bidi="en-US"/>
+              </w:rPr>
+            </w:pPr>
+            <w:r>
+              <w:rPr>
+                <w:bCs/>
+                <w:sz w:val="20"/>
+                <w:szCs w:val="20"/>
+                <w:lang w:bidi="en-US"/>
+              </w:rPr>
+              <w:t>1-2 sentences describing the</w:t>
+            </w:r>
+            <w:r>
+              <w:rPr>
+                <w:bCs/>
+                <w:sz w:val="20"/>
+                <w:szCs w:val="20"/>
+                <w:lang w:bidi="en-US"/>
+              </w:rPr>
+              <w:t xml:space="preserve"> criteria</w:t>
+            </w:r>
+          </w:p>
+          <w:p>
+            <w:pPr>
+              <w:pStyle w:val="JHEPBody"/>
+              <w:rPr>
+                <w:b/>
+                <w:bCs/>
+                <w:sz w:val="20"/>
+                <w:szCs w:val="20"/>
+                <w:lang w:bidi="en-US"/>
+              </w:rPr>
+            </w:pPr>
+            <w:r>
+              <w:rPr>
+                <w:bCs/>
+                <w:sz w:val="20"/>
+                <w:szCs w:val="20"/>
+                <w:lang w:bidi="en-US"/>
+              </w:rPr>
+              <w:t xml:space="preserve"> </w:t>
+            </w:r>
+          </w:p>
+        </w:tc>
+        <w:tc>
+          <w:tcPr>
+            <w:tcW w:w="929" w:type="pct"/>
+          </w:tcPr>
+          <w:p>
+            <w:pPr>
+              <w:pStyle w:val="JHEPBody"/>
+              <w:numPr>
+                <w:ilvl w:val="0"/>
+                <w:numId w:val="21"/>
+              </w:numPr>
+              <w:ind w:left="106" w:hanging="90"/>
+              <w:rPr>
+                <w:bCs/>
+                <w:sz w:val="20"/>
+                <w:szCs w:val="20"/>
+                <w:lang w:bidi="en-US"/>
+              </w:rPr>
+            </w:pPr>
+            <w:r>
+              <w:rPr>
+                <w:bCs/>
+                <w:sz w:val="20"/>
+                <w:szCs w:val="20"/>
+                <w:lang w:bidi="en-US"/>
+              </w:rPr>
+              <w:t xml:space="preserve"> </w:t>
+            </w:r>
+          </w:p>
+        </w:tc>
+        <w:tc>
+          <w:tcPr>
+            <w:tcW w:w="962" w:type="pct"/>
+          </w:tcPr>
+          <w:p>
+            <w:pPr>
+              <w:pStyle w:val="JHEPBody"/>
+              <w:rPr>
+                <w:bCs/>
+                <w:sz w:val="20"/>
+                <w:szCs w:val="20"/>
+                <w:lang w:bidi="en-US"/>
+              </w:rPr>
+            </w:pPr>
+            <w:r>
+              <w:rPr>
+                <w:bCs/>
+                <w:sz w:val="20"/>
+                <w:szCs w:val="20"/>
+                <w:lang w:bidi="en-US"/>
+              </w:rPr>
+              <w:t xml:space="preserve">-  </w:t>
+            </w:r>
+          </w:p>
+        </w:tc>
+        <w:tc>
+          <w:tcPr>
+            <w:tcW w:w="897" w:type="pct"/>
+          </w:tcPr>
+          <w:p>
+            <w:pPr>
+              <w:pStyle w:val="JHEPBody"/>
+              <w:rPr>
+                <w:bCs/>
+                <w:sz w:val="20"/>
+                <w:szCs w:val="20"/>
+                <w:lang w:bidi="en-US"/>
+              </w:rPr>
+            </w:pPr>
+            <w:r>
+              <w:rPr>
+                <w:bCs/>
+                <w:sz w:val="20"/>
+                <w:szCs w:val="20"/>
+                <w:lang w:bidi="en-US"/>
+              </w:rPr>
+              <w:t>Include bibliography style reference</w:t>
+            </w:r>
+          </w:p>
+        </w:tc>
+      </w:tr>
+      <w:tr>
+        <w:trPr>
+          <w:trHeight w:val="1098"/>
+        </w:trPr>
+        <w:tc>
+          <w:tcPr>
+            <w:tcW w:w="2212" w:type="pct"/>
+          </w:tcPr>
+          <w:p>
+            <w:pPr>
+              <w:pStyle w:val="JHEPBody"/>
+              <w:rPr>
+                <w:b/>
+                <w:bCs/>
+                <w:sz w:val="20"/>
+                <w:szCs w:val="20"/>
+                <w:lang w:bidi="en-US"/>
+              </w:rPr>
+            </w:pPr>
+            <w:r>
+              <w:rPr>
+                <w:b/>
+                <w:bCs/>
+                <w:sz w:val="20"/>
+                <w:szCs w:val="20"/>
+                <w:lang w:bidi="en-US"/>
+              </w:rPr>
+              <w:t xml:space="preserve">Title </w:t>
+            </w:r>
+            <w:r>
+              <w:rPr>
+                <w:b/>
+                <w:bCs/>
+                <w:sz w:val="20"/>
+                <w:szCs w:val="20"/>
+                <w:lang w:bidi="en-US"/>
+              </w:rPr>
+              <w:t xml:space="preserve"> </w:t>
+            </w:r>
+          </w:p>
+          <w:p>
+            <w:pPr>
+              <w:pStyle w:val="JHEPBody"/>
+              <w:rPr>
+                <w:bCs/>
+                <w:sz w:val="20"/>
+                <w:szCs w:val="20"/>
+                <w:lang w:bidi="en-US"/>
+              </w:rPr>
+            </w:pPr>
+            <w:r>
+              <w:rPr>
+                <w:bCs/>
+                <w:sz w:val="20"/>
+                <w:szCs w:val="20"/>
+                <w:lang w:bidi="en-US"/>
+              </w:rPr>
+              <w:t>1-2 sentences describing the</w:t>
+            </w:r>
+            <w:r>
+              <w:rPr>
+                <w:bCs/>
+                <w:sz w:val="20"/>
+                <w:szCs w:val="20"/>
+                <w:lang w:bidi="en-US"/>
+              </w:rPr>
+              <w:t xml:space="preserve"> criteria</w:t>
+            </w:r>
+          </w:p>
+          <w:p>
+            <w:pPr>
+              <w:pStyle w:val="JHEPBody"/>
+              <w:rPr>
+                <w:b/>
+                <w:bCs/>
+                <w:sz w:val="20"/>
+                <w:szCs w:val="20"/>
+                <w:lang w:bidi="en-US"/>
+              </w:rPr>
+            </w:pPr>
+            <w:r>
+              <w:rPr>
+                <w:bCs/>
+                <w:sz w:val="20"/>
+                <w:szCs w:val="20"/>
+                <w:lang w:bidi="en-US"/>
+              </w:rPr>
+              <w:t xml:space="preserve"> </w:t>
+            </w:r>
+          </w:p>
+        </w:tc>
+        <w:tc>
+          <w:tcPr>
+            <w:tcW w:w="929" w:type="pct"/>
+          </w:tcPr>
+          <w:p>
+            <w:pPr>
+              <w:pStyle w:val="JHEPBody"/>
+              <w:numPr>
+                <w:ilvl w:val="0"/>
+                <w:numId w:val="21"/>
+              </w:numPr>
+              <w:ind w:left="106" w:hanging="90"/>
+              <w:rPr>
+                <w:bCs/>
+                <w:sz w:val="20"/>
+                <w:szCs w:val="20"/>
+                <w:lang w:bidi="en-US"/>
+              </w:rPr>
+            </w:pPr>
+            <w:r>
+              <w:rPr>
+                <w:bCs/>
+                <w:sz w:val="20"/>
+                <w:szCs w:val="20"/>
+                <w:lang w:bidi="en-US"/>
+              </w:rPr>
+              <w:t xml:space="preserve"> </w:t>
+            </w:r>
+          </w:p>
+        </w:tc>
+        <w:tc>
+          <w:tcPr>
+            <w:tcW w:w="962" w:type="pct"/>
+          </w:tcPr>
+          <w:p>
+            <w:pPr>
+              <w:pStyle w:val="JHEPBody"/>
+              <w:rPr>
+                <w:bCs/>
+                <w:sz w:val="20"/>
+                <w:szCs w:val="20"/>
+                <w:lang w:bidi="en-US"/>
+              </w:rPr>
+            </w:pPr>
+            <w:r>
+              <w:rPr>
+                <w:bCs/>
+                <w:sz w:val="20"/>
+                <w:szCs w:val="20"/>
+                <w:lang w:bidi="en-US"/>
+              </w:rPr>
+              <w:t xml:space="preserve">-  </w:t>
+            </w:r>
+          </w:p>
+        </w:tc>
+        <w:tc>
+          <w:tcPr>
+            <w:tcW w:w="897" w:type="pct"/>
+          </w:tcPr>
+          <w:p>
+            <w:pPr>
+              <w:pStyle w:val="JHEPBody"/>
+              <w:rPr>
+                <w:bCs/>
+                <w:sz w:val="20"/>
+                <w:szCs w:val="20"/>
+                <w:lang w:bidi="en-US"/>
+              </w:rPr>
+            </w:pPr>
+            <w:r>
+              <w:rPr>
+                <w:bCs/>
+                <w:sz w:val="20"/>
+                <w:szCs w:val="20"/>
+                <w:lang w:bidi="en-US"/>
+              </w:rPr>
+              <w:t>Include bibliography style reference</w:t>
+            </w:r>
+          </w:p>
+        </w:tc>
+      </w:tr>
+      <w:tr>
+        <w:trPr>
+          <w:trHeight w:val="1319"/>
+        </w:trPr>
+        <w:tc>
+          <w:tcPr>
+            <w:tcW w:w="2212" w:type="pct"/>
+          </w:tcPr>
+          <w:p>
+            <w:pPr>
+              <w:pStyle w:val="JHEPBody"/>
+              <w:rPr>
+                <w:b/>
+                <w:bCs/>
+                <w:sz w:val="20"/>
+                <w:szCs w:val="20"/>
+                <w:lang w:bidi="en-US"/>
+              </w:rPr>
+            </w:pPr>
+            <w:r>
+              <w:rPr>
+                <w:b/>
+                <w:bCs/>
+                <w:sz w:val="20"/>
+                <w:szCs w:val="20"/>
+                <w:u w:val="single"/>
+                <w:lang w:bidi="en-US"/>
+              </w:rPr>
+              <w:t>Example</w:t>
+            </w:r>
+          </w:p>
+          <w:p>
+            <w:pPr>
+              <w:pStyle w:val="JHEPBody"/>
+              <w:rPr>
+                <w:b/>
+                <w:bCs/>
+                <w:sz w:val="20"/>
+                <w:szCs w:val="20"/>
+                <w:lang w:bidi="en-US"/>
+              </w:rPr>
+            </w:pPr>
+            <w:r>
+              <w:rPr>
+                <w:b/>
+                <w:bCs/>
+                <w:sz w:val="20"/>
+                <w:szCs w:val="20"/>
+                <w:lang w:bidi="en-US"/>
+              </w:rPr>
+              <w:t>Thrombogenicity</w:t>
+            </w:r>
+          </w:p>
+          <w:p>
+            <w:pPr>
+              <w:pStyle w:val="JHEPBody"/>
+              <w:rPr>
+                <w:bCs/>
+                <w:sz w:val="20"/>
+                <w:szCs w:val="20"/>
+                <w:lang w:bidi="en-US"/>
+              </w:rPr>
+            </w:pPr>
+            <w:r>
+              <w:rPr>
+                <w:bCs/>
+                <w:sz w:val="20"/>
+                <w:szCs w:val="20"/>
+                <w:lang w:bidi="en-US"/>
+              </w:rPr>
+              <w:t xml:space="preserve">Indwelling vascular catheter should not cause thrombosis. This is a severe safety risk to the patient. </w:t>
+            </w:r>
+          </w:p>
+        </w:tc>
+        <w:tc>
+          <w:tcPr>
+            <w:tcW w:w="929" w:type="pct"/>
+          </w:tcPr>
+          <w:p>
+            <w:pPr>
+              <w:pStyle w:val="JHEPBody"/>
+              <w:numPr>
+                <w:ilvl w:val="0"/>
+                <w:numId w:val="20"/>
+              </w:numPr>
+              <w:rPr>
+                <w:bCs/>
+                <w:sz w:val="20"/>
+                <w:szCs w:val="20"/>
+                <w:lang w:bidi="en-US"/>
+              </w:rPr>
+            </w:pPr>
+            <w:r>
+              <w:rPr>
+                <w:bCs/>
+                <w:sz w:val="20"/>
+                <w:szCs w:val="20"/>
+                <w:lang w:bidi="en-US"/>
+              </w:rPr>
+              <w:t>mg of thrombus formation in animal study</w:t>
+            </w:r>
+          </w:p>
+        </w:tc>
+        <w:tc>
+          <w:tcPr>
+            <w:tcW w:w="962" w:type="pct"/>
+          </w:tcPr>
+          <w:p>
+            <w:pPr>
+              <w:pStyle w:val="JHEPBody"/>
+              <w:rPr>
+                <w:bCs/>
+                <w:sz w:val="20"/>
+                <w:szCs w:val="20"/>
+                <w:lang w:bidi="en-US"/>
+              </w:rPr>
+            </w:pPr>
+            <w:r>
+              <w:rPr>
+                <w:bCs/>
+                <w:sz w:val="20"/>
+                <w:szCs w:val="20"/>
+                <w:lang w:bidi="en-US"/>
+              </w:rPr>
+              <w:t xml:space="preserve">- </w:t>
+            </w:r>
+            <w:r>
+              <w:rPr>
+                <w:bCs/>
+                <w:sz w:val="20"/>
+                <w:szCs w:val="20"/>
+                <w:lang w:bidi="en-US"/>
+              </w:rPr>
+              <w:t xml:space="preserve">none or less than a legally marketed comparator device </w:t>
+            </w:r>
+          </w:p>
+        </w:tc>
+        <w:tc>
+          <w:tcPr>
+            <w:tcW w:w="897" w:type="pct"/>
+          </w:tcPr>
+          <w:p>
+            <w:pPr>
+              <w:pStyle w:val="JHEPBody"/>
+              <w:rPr>
+                <w:bCs/>
+                <w:sz w:val="20"/>
+                <w:szCs w:val="20"/>
+                <w:lang w:bidi="en-US"/>
+              </w:rPr>
+            </w:pPr>
+            <w:r>
+              <w:rPr>
+                <w:bCs/>
+                <w:sz w:val="20"/>
+                <w:szCs w:val="20"/>
+                <w:lang w:bidi="en-US"/>
+              </w:rPr>
+              <w:t xml:space="preserve">Preclinical Device Thrombogenicity Assessments: Key Messages From the 2018 FDA, Industry, and Academia Forum, ASAIO Journal </w:t>
+            </w:r>
+          </w:p>
+        </w:tc>
+      </w:tr>
+    </w:tbl>
+    <w:p>
+      <w:pPr>
+        <w:pStyle w:val="JHEPBody"/>
+        <w:sectPr>
+          <w:pgSz w:w="15840" w:h="12240" w:orient="landscape"/>
+          <w:pgMar w:top="1080" w:right="720" w:bottom="1080" w:left="1728" w:header="720" w:footer="720" w:gutter="0"/>
+          <w:cols w:space="720"/>
+          <w:docGrid w:linePitch="360"/>
+        </w:sectPr>
+      </w:pPr>
+    </w:p>
+    <w:p>
+      <w:pPr>
+        <w:pStyle w:val="JHEPBody"/>
+      </w:pPr>
+    </w:p>
+    <w:p>
+      <w:pPr>
+        <w:pStyle w:val="JHEPBody"/>
+      </w:pPr>
+    </w:p>
+    <w:p>
+      <w:pPr>
+        <w:pStyle w:val="JHEPBody"/>
+      </w:pPr>
+      <w:r>
+        <w:t>[table]</w:t>
+      </w:r>
+    </w:p>
+    <w:p>
+      <w:pPr>
+        <w:pStyle w:val="JHEPBody"/>
+      </w:pPr>
+    </w:p>
+    <w:p>
+      <w:pPr>
+        <w:pStyle w:val="JHEPBody"/>
+      </w:pPr>
+      <w:r>
+        <w:t>Table</w:t>
+      </w:r>
+      <w:r>
+        <w:t xml:space="preserve"> should</w:t>
+      </w:r>
+      <w:r>
+        <w:t xml:space="preserve"> include 4-6 thoughtful and critical design criteria.</w:t>
+      </w:r>
+      <w:r>
+        <w:t xml:space="preserve"> Criteria should also align with the requirements and constraints of the clinical problem.</w:t>
+      </w:r>
+      <w:r>
+        <w:t xml:space="preserve"> </w:t>
+      </w:r>
+      <w:r>
+        <w:t>Criteria should i</w:t>
+      </w:r>
+      <w:r>
+        <w:t>nclude specific descriptions,</w:t>
+      </w:r>
+      <w:r>
+        <w:t xml:space="preserve"> scientific details,</w:t>
+      </w:r>
+      <w:r>
+        <w:t xml:space="preserve"> quantitative</w:t>
+      </w:r>
+      <w:r>
+        <w:t>/functional</w:t>
+      </w:r>
+      <w:r>
+        <w:t xml:space="preserve"> criteria, and references for how the solution meets the criteria. Table </w:t>
+      </w:r>
+      <w:r>
+        <w:t>should be</w:t>
+      </w:r>
+      <w:r>
+        <w:t xml:space="preserve"> filled out completely.</w:t>
+      </w:r>
+    </w:p>
+    <w:p>
+      <w:pPr>
+        <w:pStyle w:val="JHEPBody"/>
+      </w:pPr>
+    </w:p>
+    <w:p>
+      <w:pPr>
+        <w:pStyle w:val="JHEPBody"/>
+      </w:pPr>
+      <w:r>
+        <w:t xml:space="preserve">[paragraph text] </w:t>
+      </w:r>
+    </w:p>
+    <w:p>
+      <w:pPr>
+        <w:pStyle w:val="JHEPBody"/>
+      </w:pPr>
+    </w:p>
+    <w:p>
+      <w:pPr>
+        <w:pStyle w:val="JHEPBody"/>
+      </w:pPr>
+      <w:r>
+        <w:t xml:space="preserve">Summarize the process of selecting the design criteria and the associated metrics (based on the clinical need/problem statement). It’s important to include references to support the choice of these design criteria. Try to be specific to the CTE criteria we’re studying in the course and the identified problem statement and not address medical treatments in general. </w:t>
+      </w:r>
+    </w:p>
+    <w:p>
+      <w:pPr>
+        <w:pStyle w:val="JHEPBody"/>
+      </w:pPr>
+    </w:p>
+    <w:p>
+      <w:pPr>
+        <w:pStyle w:val="JHEPBody"/>
+      </w:pPr>
+      <w:r>
+        <w:t xml:space="preserve">Describe </w:t>
+      </w:r>
+      <w:r>
+        <w:rPr>
+          <w:i/>
+          <w:iCs/>
+        </w:rPr>
+        <w:t>how</w:t>
+      </w:r>
+      <w:r>
+        <w:t xml:space="preserve"> the solution/specific CTE product works. Provide</w:t>
+      </w:r>
+      <w:r>
+        <w:t xml:space="preserve"> details on how the solution functions (mode of action)</w:t>
+      </w:r>
+      <w:r>
+        <w:t xml:space="preserve">. </w:t>
+      </w:r>
+    </w:p>
+    <w:p>
+      <w:pPr>
+        <w:pStyle w:val="JHEPBody"/>
+      </w:pPr>
+    </w:p>
+    <w:p>
+      <w:pPr>
+        <w:pStyle w:val="JHEPBody"/>
+      </w:pPr>
+      <w:r>
+        <w:t xml:space="preserve">Describe how the design of solution matches up with the design criteria. Explain </w:t>
+      </w:r>
+      <w:r>
+        <w:t>the correlation between the function/design of the solution and the selected design criteria.</w:t>
+      </w:r>
+    </w:p>
+    <w:p>
+      <w:pPr>
+        <w:pStyle w:val="JHEPBody"/>
+      </w:pPr>
+    </w:p>
+    <w:p>
+      <w:pPr>
+        <w:pStyle w:val="Heading2"/>
+      </w:pPr>
+      <w:r>
+        <w:t>E – Verification and Validation</w:t>
+      </w:r>
+    </w:p>
+    <w:p>
+      <w:pPr>
+        <w:rPr>
+          <w:bCs/>
+        </w:rPr>
+      </w:pPr>
+      <w:r>
+        <w:rPr>
+          <w:bCs/>
+        </w:rPr>
+        <w:t>There is often a lot of information you can include in this section. I</w:t>
+      </w:r>
+      <w:r>
+        <w:rPr>
+          <w:bCs/>
+        </w:rPr>
+        <w:t xml:space="preserve">t needs to be structured into a logical analysis showing the verification and validation </w:t>
+      </w:r>
+      <w:r>
+        <w:rPr>
+          <w:bCs/>
+          <w:u w:val="single"/>
+        </w:rPr>
+        <w:t>success</w:t>
+      </w:r>
+      <w:r>
+        <w:rPr>
+          <w:bCs/>
+        </w:rPr>
+        <w:t xml:space="preserve">, in </w:t>
+      </w:r>
+      <w:r>
+        <w:rPr>
+          <w:bCs/>
+          <w:i/>
+          <w:iCs/>
+        </w:rPr>
+        <w:t>technical</w:t>
+      </w:r>
+      <w:r>
+        <w:rPr>
+          <w:bCs/>
+        </w:rPr>
+        <w:t xml:space="preserve"> detail, as a take home "This really works" message to the reader.</w:t>
+      </w:r>
+    </w:p>
+    <w:p>
+      <w:pPr>
+        <w:rPr>
+          <w:bCs/>
+        </w:rPr>
+      </w:pPr>
+    </w:p>
+    <w:p>
+      <w:pPr>
+        <w:rPr>
+          <w:bCs/>
+        </w:rPr>
+      </w:pPr>
+      <w:r>
+        <w:rPr>
+          <w:bCs/>
+        </w:rPr>
+        <w:t xml:space="preserve">How do these </w:t>
+      </w:r>
+      <w:r>
+        <w:rPr>
+          <w:bCs/>
+        </w:rPr>
+        <w:t xml:space="preserve">studies </w:t>
+      </w:r>
+      <w:r>
+        <w:rPr>
+          <w:bCs/>
+        </w:rPr>
+        <w:t>map to specific, quantitative, design criteria from the solution description?</w:t>
+      </w:r>
+    </w:p>
+    <w:p>
+      <w:pPr>
+        <w:pStyle w:val="SubsectionTitle"/>
+      </w:pPr>
+      <w:r>
+        <w:t>Verification</w:t>
+      </w:r>
+    </w:p>
+    <w:p>
+      <w:pPr>
         <w:pStyle w:val="Body"/>
       </w:pPr>
       <w:r>
+        <w:t>[Use subheadings for each part]</w:t>
+      </w:r>
+    </w:p>
+    <w:p>
+      <w:pPr>
+        <w:pStyle w:val="Body"/>
+      </w:pPr>
+    </w:p>
+    <w:p>
+      <w:pPr>
+        <w:rPr>
+          <w:bCs/>
+        </w:rPr>
+      </w:pPr>
+      <w:r>
+        <w:rPr>
+          <w:bCs/>
+        </w:rPr>
+        <w:t>Verification is typically a bench or animal study, where you are assessing the quantitative feature/specification of the device itself - thickness, bioactive proteins, strengths, biocompatibility, etc. Not typically clinical trials, those are validation.</w:t>
+      </w:r>
+    </w:p>
+    <w:p>
+      <w:pPr>
+        <w:pStyle w:val="Body"/>
+        <w:rPr>
+          <w:rFonts w:eastAsiaTheme="majorEastAsia"/>
+        </w:rPr>
+      </w:pPr>
+    </w:p>
+    <w:p>
+      <w:pPr>
+        <w:pStyle w:val="Body"/>
+      </w:pPr>
+      <w:r>
+        <w:t xml:space="preserve">Use the text to describe at least one key verification study. Explain how the reported data demonstrates the </w:t>
+      </w:r>
+      <w:r>
+        <w:rPr>
+          <w:i/>
+          <w:iCs/>
+        </w:rPr>
+        <w:t>most</w:t>
+      </w:r>
+      <w:r>
+        <w:t xml:space="preserve"> important aspect for proof of concept. Show how the data connects to the design inputs. </w:t>
+      </w:r>
+    </w:p>
+    <w:p>
+      <w:pPr>
+        <w:pStyle w:val="Body"/>
+      </w:pPr>
+    </w:p>
+    <w:p>
+      <w:pPr>
+        <w:rPr>
+          <w:bCs/>
+        </w:rPr>
+      </w:pPr>
+      <w:r>
+        <w:rPr>
+          <w:bCs/>
+        </w:rPr>
+        <w:t>Please focus on at least one quantitative verification and provide details on the method, outcome, and connection to design requirements.</w:t>
+      </w:r>
+      <w:r>
+        <w:rPr>
+          <w:bCs/>
+        </w:rPr>
+        <w:t xml:space="preserve"> </w:t>
+      </w:r>
+      <w:r>
+        <w:rPr>
+          <w:bCs/>
+        </w:rPr>
+        <w:t>It help</w:t>
+      </w:r>
+      <w:r>
+        <w:rPr>
+          <w:bCs/>
+        </w:rPr>
+        <w:t>s</w:t>
+      </w:r>
+      <w:r>
+        <w:rPr>
+          <w:bCs/>
+        </w:rPr>
+        <w:t xml:space="preserve"> to include </w:t>
+      </w:r>
+      <w:r>
+        <w:rPr>
+          <w:bCs/>
+        </w:rPr>
+        <w:t>at least one</w:t>
+      </w:r>
+      <w:r>
+        <w:rPr>
+          <w:bCs/>
+        </w:rPr>
+        <w:t xml:space="preserve"> specific </w:t>
+      </w:r>
+      <w:r>
+        <w:rPr>
+          <w:bCs/>
+        </w:rPr>
         <w:lastRenderedPageBreak/>
-        <w:t xml:space="preserve">In the first clinical trial, conducted by Lineage, </w:t>
-      </w:r>
-      <w:r>
-        <w:t>OPC1</w:t>
-      </w:r>
-      <w:r>
-        <w:t>, oligodendrocytes progenitor cells, were injected to individuals with a neurological level of injury between T3 and T11 and with AIS-A. After 10-year follow-up the trial no serious adverse events (SAEs) were reported.</w:t>
-      </w:r>
-      <w:r>
-        <w:t xml:space="preserve"> In a second trial, </w:t>
-      </w:r>
-      <w:r>
-        <w:t xml:space="preserve">escalating doses were administered to 33 participants. No SAEs reported were related to OPC1, 22 participants attained a one-motor-level improvement and 7 attained a two-motor-level improvement </w:t>
-      </w:r>
-      <w:r>
-        <w:t>on one side of the body</w:t>
-      </w:r>
-      <w:r>
-        <w:t>.</w:t>
+        <w:t>quantitative example from the paper</w:t>
+      </w:r>
+      <w:r>
+        <w:rPr>
+          <w:bCs/>
+        </w:rPr>
+        <w:t xml:space="preserve">s </w:t>
+      </w:r>
+      <w:r>
+        <w:rPr>
+          <w:bCs/>
+        </w:rPr>
+        <w:t>and connect that</w:t>
+      </w:r>
+      <w:r>
+        <w:rPr>
+          <w:bCs/>
+        </w:rPr>
+        <w:t xml:space="preserve"> example</w:t>
+      </w:r>
+      <w:r>
+        <w:rPr>
+          <w:bCs/>
+        </w:rPr>
+        <w:t xml:space="preserve"> to the intended design parameter for that metric.</w:t>
+      </w:r>
+    </w:p>
+    <w:p>
+      <w:pPr>
+        <w:pStyle w:val="SubsectionTitle"/>
+      </w:pPr>
+      <w:r>
+        <w:t>Validation</w:t>
+      </w:r>
+    </w:p>
+    <w:p>
+      <w:r>
+        <w:t xml:space="preserve">Describe the methods and outcomes of at least one validation study. Connect the methods and outcomes to the needs of the intended population described earlier in the project. </w:t>
+      </w:r>
+    </w:p>
+    <w:p/>
+    <w:p>
+      <w:pPr>
+        <w:rPr>
+          <w:bCs/>
+        </w:rPr>
+      </w:pPr>
+      <w:r>
+        <w:rPr>
+          <w:bCs/>
+        </w:rPr>
+        <w:t xml:space="preserve">If </w:t>
+      </w:r>
+      <w:r>
+        <w:rPr>
+          <w:bCs/>
+        </w:rPr>
+        <w:t>the company/lab</w:t>
+      </w:r>
+      <w:r>
+        <w:rPr>
+          <w:bCs/>
+        </w:rPr>
+        <w:t xml:space="preserve"> have not published clinical trial results, then focus on the specific parallels, methods, and outcome from the </w:t>
+      </w:r>
+      <w:r>
+        <w:rPr>
+          <w:bCs/>
+        </w:rPr>
+        <w:t>available studies</w:t>
+      </w:r>
+      <w:r>
+        <w:rPr>
+          <w:bCs/>
+        </w:rPr>
+        <w:t xml:space="preserve"> to the eventual human population.</w:t>
+      </w:r>
+    </w:p>
+    <w:p>
+      <w:pPr>
+        <w:rPr>
+          <w:bCs/>
+        </w:rPr>
+      </w:pPr>
+    </w:p>
+    <w:p>
+      <w:pPr>
+        <w:rPr>
+          <w:bCs/>
+        </w:rPr>
+      </w:pPr>
+      <w:r>
+        <w:rPr>
+          <w:b/>
+        </w:rPr>
+        <w:t>Wrapping up:</w:t>
+      </w:r>
+      <w:r>
+        <w:rPr>
+          <w:bCs/>
+        </w:rPr>
+        <w:t xml:space="preserve"> </w:t>
+      </w:r>
+      <w:r>
+        <w:rPr>
+          <w:bCs/>
+        </w:rPr>
+        <w:t xml:space="preserve">A concluding summary of the verification function and the validation scope (relating the validation to the patient population in the Background section) would be helpful. This </w:t>
+      </w:r>
+      <w:r>
+        <w:rPr>
+          <w:bCs/>
+        </w:rPr>
+        <w:t xml:space="preserve">section </w:t>
+      </w:r>
+      <w:r>
+        <w:rPr>
+          <w:bCs/>
+        </w:rPr>
+        <w:t>is</w:t>
+      </w:r>
+      <w:r>
+        <w:rPr>
+          <w:bCs/>
+        </w:rPr>
+        <w:t xml:space="preserve"> almost</w:t>
+      </w:r>
+      <w:r>
+        <w:rPr>
+          <w:bCs/>
+        </w:rPr>
+        <w:t xml:space="preserve"> the end of the paper so really try to give the reader a take home "it works" message.</w:t>
+      </w:r>
+    </w:p>
+    <w:p/>
+    <w:p>
+      <w:pPr>
+        <w:pStyle w:val="Heading2"/>
+      </w:pPr>
+      <w:r>
+        <w:t>Conclusions</w:t>
+      </w:r>
+    </w:p>
+    <w:p>
+      <w:pPr>
+        <w:pStyle w:val="Body"/>
+      </w:pPr>
+      <w:r>
+        <w:t xml:space="preserve">[Only submitted in the final report] </w:t>
+      </w:r>
+    </w:p>
+    <w:p>
+      <w:pPr>
+        <w:pStyle w:val="Body"/>
+      </w:pPr>
+    </w:p>
+    <w:p>
+      <w:pPr>
+        <w:pStyle w:val="Body"/>
+      </w:pPr>
+      <w:r>
+        <w:t xml:space="preserve">Provide a short closing paragraph which summarized the key-take-away messages from your analysis and ties the whole project together. Link back to the problem statement. </w:t>
+      </w:r>
+    </w:p>
+    <w:p>
+      <w:pPr>
+        <w:pStyle w:val="Body"/>
+      </w:pPr>
+    </w:p>
+    <w:p>
+      <w:pPr>
+        <w:pStyle w:val="Heading2"/>
+      </w:pPr>
+      <w:r>
+        <w:t>References</w:t>
+      </w:r>
+    </w:p>
+    <w:p>
+      <w:pPr>
+        <w:pStyle w:val="JHEPBody"/>
+        <w:numPr>
+          <w:ilvl w:val="0"/>
+          <w:numId w:val="19"/>
+        </w:numPr>
+      </w:pPr>
+      <w:r>
+        <w:t xml:space="preserve">[use MLA format] </w:t>
       </w:r>
     </w:p>
     <w:p>
@@ -1687,31 +4697,21 @@
     <w:p>
       <w:pPr>
         <w:pStyle w:val="Body"/>
+      </w:pPr>
+      <w:r>
         <w:rPr>
           <w:b/>
           <w:bCs w:val="0"/>
           <w:u w:val="single"/>
         </w:rPr>
-      </w:pPr>
-    </w:p>
-    <w:p>
-      <w:pPr>
-        <w:pStyle w:val="Body"/>
-      </w:pPr>
+        <w:t>Reference</w:t>
+      </w:r>
       <w:r>
         <w:rPr>
           <w:b/>
           <w:bCs w:val="0"/>
           <w:u w:val="single"/>
         </w:rPr>
-        <w:t>Reference</w:t>
-      </w:r>
-      <w:r>
-        <w:rPr>
-          <w:b/>
-          <w:bCs w:val="0"/>
-          <w:u w:val="single"/>
-        </w:rPr>
         <w:t>s</w:t>
       </w:r>
       <w:r>
@@ -1745,35 +4745,7 @@
           <w:rFonts w:cs="Tahoma"/>
         </w:rPr>
         <w:tab/>
-        <w:t xml:space="preserve">M. D. </w:t>
-      </w:r>
-      <w:proofErr w:type="spellStart"/>
-      <w:r>
-        <w:rPr>
-          <w:rFonts w:cs="Tahoma"/>
-        </w:rPr>
-        <w:t>Norenberg</w:t>
-      </w:r>
-      <w:proofErr w:type="spellEnd"/>
-      <w:r>
-        <w:rPr>
-          <w:rFonts w:cs="Tahoma"/>
-        </w:rPr>
-        <w:t xml:space="preserve">, J. Smith, and A. </w:t>
-      </w:r>
-      <w:proofErr w:type="spellStart"/>
-      <w:r>
-        <w:rPr>
-          <w:rFonts w:cs="Tahoma"/>
-        </w:rPr>
-        <w:t>Marcillo</w:t>
-      </w:r>
-      <w:proofErr w:type="spellEnd"/>
-      <w:r>
-        <w:rPr>
-          <w:rFonts w:cs="Tahoma"/>
-        </w:rPr>
-        <w:t xml:space="preserve">, “The Pathology of Human Spinal Cord Injury: Defining the Problems,” </w:t>
+        <w:t xml:space="preserve">M. D. Norenberg, J. Smith, and A. Marcillo, “The Pathology of Human Spinal Cord Injury: Defining the Problems,” </w:t>
       </w:r>
       <w:r>
         <w:rPr>
@@ -1787,56 +4759,28 @@
         <w:rPr>
           <w:rFonts w:cs="Tahoma"/>
         </w:rPr>
-        <w:t xml:space="preserve">, vol. 21, no. 4, pp. 429–440, Apr. 2004, </w:t>
-      </w:r>
-      <w:proofErr w:type="spellStart"/>
-      <w:r>
+        <w:t>, vol. 21, no. 4, pp. 429–440, Apr. 2004, doi: 10.1089/089771504323004575.</w:t>
+      </w:r>
+    </w:p>
+    <w:p>
+      <w:pPr>
+        <w:pStyle w:val="Bibliography"/>
         <w:rPr>
           <w:rFonts w:cs="Tahoma"/>
         </w:rPr>
-        <w:t>doi</w:t>
-      </w:r>
-      <w:proofErr w:type="spellEnd"/>
+      </w:pPr>
       <w:r>
         <w:rPr>
           <w:rFonts w:cs="Tahoma"/>
         </w:rPr>
-        <w:t>: 10.1089/089771504323004575.</w:t>
-      </w:r>
-    </w:p>
-    <w:p>
-      <w:pPr>
-        <w:pStyle w:val="Bibliography"/>
+        <w:t>[2]</w:t>
+      </w:r>
+      <w:r>
         <w:rPr>
           <w:rFonts w:cs="Tahoma"/>
         </w:rPr>
-      </w:pPr>
-      <w:r>
-        <w:rPr>
-          <w:rFonts w:cs="Tahoma"/>
-        </w:rPr>
-        <w:t>[2]</w:t>
-      </w:r>
-      <w:r>
-        <w:rPr>
-          <w:rFonts w:cs="Tahoma"/>
-        </w:rPr>
         <w:tab/>
-        <w:t xml:space="preserve">J. Desai, S. </w:t>
-      </w:r>
-      <w:proofErr w:type="spellStart"/>
-      <w:r>
-        <w:rPr>
-          <w:rFonts w:cs="Tahoma"/>
-        </w:rPr>
-        <w:t>Steiger</w:t>
-      </w:r>
-      <w:proofErr w:type="spellEnd"/>
-      <w:r>
-        <w:rPr>
-          <w:rFonts w:cs="Tahoma"/>
-        </w:rPr>
-        <w:t xml:space="preserve">, and H.-J. Anders, “Molecular Pathophysiology of Gout,” </w:t>
+        <w:t xml:space="preserve">J. Desai, S. Steiger, and H.-J. Anders, “Molecular Pathophysiology of Gout,” </w:t>
       </w:r>
       <w:r>
         <w:rPr>
@@ -1850,70 +4794,28 @@
         <w:rPr>
           <w:rFonts w:cs="Tahoma"/>
         </w:rPr>
-        <w:t xml:space="preserve">, vol. 23, no. 8, pp. 756–768, Aug. 2017, </w:t>
-      </w:r>
-      <w:proofErr w:type="spellStart"/>
-      <w:r>
+        <w:t>, vol. 23, no. 8, pp. 756–768, Aug. 2017, doi: 10.1016/j.molmed.2017.06.005.</w:t>
+      </w:r>
+    </w:p>
+    <w:p>
+      <w:pPr>
+        <w:pStyle w:val="Bibliography"/>
         <w:rPr>
           <w:rFonts w:cs="Tahoma"/>
         </w:rPr>
-        <w:t>doi</w:t>
-      </w:r>
-      <w:proofErr w:type="spellEnd"/>
+      </w:pPr>
       <w:r>
         <w:rPr>
           <w:rFonts w:cs="Tahoma"/>
         </w:rPr>
-        <w:t>: 10.1016/j.molmed.2017.06.005.</w:t>
-      </w:r>
-    </w:p>
-    <w:p>
-      <w:pPr>
-        <w:pStyle w:val="Bibliography"/>
+        <w:t>[3]</w:t>
+      </w:r>
+      <w:r>
         <w:rPr>
           <w:rFonts w:cs="Tahoma"/>
         </w:rPr>
-      </w:pPr>
-      <w:r>
-        <w:rPr>
-          <w:rFonts w:cs="Tahoma"/>
-        </w:rPr>
-        <w:t>[3]</w:t>
-      </w:r>
-      <w:r>
-        <w:rPr>
-          <w:rFonts w:cs="Tahoma"/>
-        </w:rPr>
         <w:tab/>
-        <w:t xml:space="preserve">E. M. Dukes, S. </w:t>
-      </w:r>
-      <w:proofErr w:type="spellStart"/>
-      <w:r>
-        <w:rPr>
-          <w:rFonts w:cs="Tahoma"/>
-        </w:rPr>
-        <w:t>Kirshblum</w:t>
-      </w:r>
-      <w:proofErr w:type="spellEnd"/>
-      <w:r>
-        <w:rPr>
-          <w:rFonts w:cs="Tahoma"/>
-        </w:rPr>
-        <w:t xml:space="preserve">, A. A. </w:t>
-      </w:r>
-      <w:proofErr w:type="spellStart"/>
-      <w:r>
-        <w:rPr>
-          <w:rFonts w:cs="Tahoma"/>
-        </w:rPr>
-        <w:t>Aimetti</w:t>
-      </w:r>
-      <w:proofErr w:type="spellEnd"/>
-      <w:r>
-        <w:rPr>
-          <w:rFonts w:cs="Tahoma"/>
-        </w:rPr>
-        <w:t xml:space="preserve">, S. S. Qin, R. K. Bornheimer, and G. Oster, “Relationship of American Spinal Injury Association Impairment Scale Grade to Post-injury Hospitalization and Costs in Thoracic Spinal Cord Injury,” </w:t>
+        <w:t xml:space="preserve">E. M. Dukes, S. Kirshblum, A. A. Aimetti, S. S. Qin, R. K. Bornheimer, and G. Oster, “Relationship of American Spinal Injury Association Impairment Scale Grade to Post-injury Hospitalization and Costs in Thoracic Spinal Cord Injury,” </w:t>
       </w:r>
       <w:r>
         <w:rPr>
@@ -1927,21 +4829,7 @@
         <w:rPr>
           <w:rFonts w:cs="Tahoma"/>
         </w:rPr>
-        <w:t xml:space="preserve">, vol. 83, no. 3, pp. 445–451, Sep. 2018, </w:t>
-      </w:r>
-      <w:proofErr w:type="spellStart"/>
-      <w:r>
-        <w:rPr>
-          <w:rFonts w:cs="Tahoma"/>
-        </w:rPr>
-        <w:t>doi</w:t>
-      </w:r>
-      <w:proofErr w:type="spellEnd"/>
-      <w:r>
-        <w:rPr>
-          <w:rFonts w:cs="Tahoma"/>
-        </w:rPr>
-        <w:t>: 10.1093/neuros/nyx425.</w:t>
+        <w:t>, vol. 83, no. 3, pp. 445–451, Sep. 2018, doi: 10.1093/neuros/nyx425.</w:t>
       </w:r>
     </w:p>
     <w:p>
@@ -2067,7 +4955,7 @@
                   </a:ln>
                   <a:extLst>
                     <a:ext uri="{FAA26D3D-D897-4be2-8F04-BA451C77F1D7}">
-                      <ma14:placeholderFlag xmlns:arto="http://schemas.microsoft.com/office/word/2006/arto" xmlns:ma14="http://schemas.microsoft.com/office/mac/drawingml/2011/main" xmlns:w="http://schemas.openxmlformats.org/wordprocessingml/2006/main" xmlns:w10="urn:schemas-microsoft-com:office:word" xmlns:v="urn:schemas-microsoft-com:vml" xmlns:o="urn:schemas-microsoft-com:office:office" xmlns:mv="urn:schemas-microsoft-com:mac:vml" xmlns:mo="http://schemas.microsoft.com/office/mac/office/2008/main" xmlns=""/>
+                      <ma14:placeholderFlag xmlns="" xmlns:mo="http://schemas.microsoft.com/office/mac/office/2008/main" xmlns:mv="urn:schemas-microsoft-com:mac:vml" xmlns:o="urn:schemas-microsoft-com:office:office" xmlns:v="urn:schemas-microsoft-com:vml" xmlns:w10="urn:schemas-microsoft-com:office:word" xmlns:w="http://schemas.openxmlformats.org/wordprocessingml/2006/main" xmlns:ma14="http://schemas.microsoft.com/office/mac/drawingml/2011/main" xmlns:arto="http://schemas.microsoft.com/office/word/2006/arto"/>
                     </a:ext>
                   </a:extLst>
                 </pic:spPr>
@@ -2260,25 +5148,6 @@
       </w:r>
       <w:r>
         <w:t>ain NB, Ayers GD, Peterson EN, et al. Traumatic spinal cord injury in the United States, 1993-2012. JAMA. 2015;313(22):2236-2243.</w:t>
-      </w:r>
-    </w:p>
-  </w:footnote>
-  <w:footnote w:id="4">
-    <w:p>
-      <w:pPr>
-        <w:pStyle w:val="FootnoteText"/>
-      </w:pPr>
-      <w:r>
-        <w:rPr>
-          <w:rStyle w:val="FootnoteReference"/>
-        </w:rPr>
-        <w:footnoteRef/>
-      </w:r>
-      <w:r>
-        <w:t xml:space="preserve"> </w:t>
-      </w:r>
-      <w:r>
-        <w:t>Economic Impact of SCI published in the journal Topics in Spinal Cord Injury Rehabilitation, Volume 16, Number 4, in 2011.</w:t>
       </w:r>
     </w:p>
   </w:footnote>
@@ -4458,7 +7327,7 @@
     <w:lsdException w:name="E-mail Signature" w:semiHidden="1" w:unhideWhenUsed="1"/>
     <w:lsdException w:name="HTML Top of Form" w:semiHidden="1" w:unhideWhenUsed="1"/>
     <w:lsdException w:name="HTML Bottom of Form" w:semiHidden="1" w:unhideWhenUsed="1"/>
-    <w:lsdException w:name="Normal (Web)" w:semiHidden="1" w:unhideWhenUsed="1"/>
+    <w:lsdException w:name="Normal (Web)" w:semiHidden="1" w:uiPriority="99" w:unhideWhenUsed="1"/>
     <w:lsdException w:name="HTML Acronym" w:semiHidden="1" w:unhideWhenUsed="1"/>
     <w:lsdException w:name="HTML Address" w:semiHidden="1" w:unhideWhenUsed="1"/>
     <w:lsdException w:name="HTML Cite" w:semiHidden="1" w:unhideWhenUsed="1"/>
@@ -5331,6 +8200,19 @@
       <w:ind w:left="384" w:hanging="384"/>
     </w:pPr>
   </w:style>
+  <w:style w:type="paragraph" w:styleId="NormalWeb">
+    <w:name w:val="Normal (Web)"/>
+    <w:basedOn w:val="Normal"/>
+    <w:uiPriority w:val="99"/>
+    <w:unhideWhenUsed/>
+    <w:rsid w:val="00BB330B"/>
+    <w:pPr>
+      <w:spacing w:before="100" w:beforeAutospacing="1" w:after="100" w:afterAutospacing="1"/>
+    </w:pPr>
+    <w:rPr>
+      <w:rFonts w:ascii="Times New Roman" w:hAnsi="Times New Roman"/>
+    </w:rPr>
+  </w:style>
 </w:styles>
 </file>
 
@@ -5599,9 +8481,12 @@
 </file>
 
 <file path=customXml/item2.xml><?xml version="1.0" encoding="utf-8"?>
-<p:properties xmlns:p="http://schemas.microsoft.com/office/2006/metadata/properties" xmlns:xsi="http://www.w3.org/2001/XMLSchema-instance" xmlns:pc="http://schemas.microsoft.com/office/infopath/2007/PartnerControls">
-  <documentManagement/>
-</p:properties>
+<?mso-contentType ?>
+<FormTemplates xmlns="http://schemas.microsoft.com/sharepoint/v3/contenttype/forms">
+  <Display>DocumentLibraryForm</Display>
+  <Edit>DocumentLibraryForm</Edit>
+  <New>DocumentLibraryForm</New>
+</FormTemplates>
 </file>
 
 <file path=customXml/item3.xml><?xml version="1.0" encoding="utf-8"?>
@@ -5822,12 +8707,9 @@
 </file>
 
 <file path=customXml/item4.xml><?xml version="1.0" encoding="utf-8"?>
-<?mso-contentType ?>
-<FormTemplates xmlns="http://schemas.microsoft.com/sharepoint/v3/contenttype/forms">
-  <Display>DocumentLibraryForm</Display>
-  <Edit>DocumentLibraryForm</Edit>
-  <New>DocumentLibraryForm</New>
-</FormTemplates>
+<p:properties xmlns:p="http://schemas.microsoft.com/office/2006/metadata/properties" xmlns:xsi="http://www.w3.org/2001/XMLSchema-instance" xmlns:pc="http://schemas.microsoft.com/office/infopath/2007/PartnerControls">
+  <documentManagement/>
+</p:properties>
 </file>
 
 <file path=customXml/itemProps1.xml><?xml version="1.0" encoding="utf-8"?>
@@ -5839,10 +8721,9 @@
 </file>
 
 <file path=customXml/itemProps2.xml><?xml version="1.0" encoding="utf-8"?>
-<ds:datastoreItem xmlns:ds="http://schemas.openxmlformats.org/officeDocument/2006/customXml" ds:itemID="{238FD332-7843-4A9A-A11D-7C189DC8C060}">
+<ds:datastoreItem xmlns:ds="http://schemas.openxmlformats.org/officeDocument/2006/customXml" ds:itemID="{B14494D3-158E-4582-A8D0-53AF8FB6A6A7}">
   <ds:schemaRefs>
-    <ds:schemaRef ds:uri="http://schemas.microsoft.com/office/2006/metadata/properties"/>
-    <ds:schemaRef ds:uri="http://schemas.microsoft.com/office/infopath/2007/PartnerControls"/>
+    <ds:schemaRef ds:uri="http://schemas.microsoft.com/sharepoint/v3/contenttype/forms"/>
   </ds:schemaRefs>
 </ds:datastoreItem>
 </file>
@@ -5867,9 +8748,10 @@
 </file>
 
 <file path=customXml/itemProps4.xml><?xml version="1.0" encoding="utf-8"?>
-<ds:datastoreItem xmlns:ds="http://schemas.openxmlformats.org/officeDocument/2006/customXml" ds:itemID="{B14494D3-158E-4582-A8D0-53AF8FB6A6A7}">
+<ds:datastoreItem xmlns:ds="http://schemas.openxmlformats.org/officeDocument/2006/customXml" ds:itemID="{238FD332-7843-4A9A-A11D-7C189DC8C060}">
   <ds:schemaRefs>
-    <ds:schemaRef ds:uri="http://schemas.microsoft.com/sharepoint/v3/contenttype/forms"/>
+    <ds:schemaRef ds:uri="http://schemas.microsoft.com/office/2006/metadata/properties"/>
+    <ds:schemaRef ds:uri="http://schemas.microsoft.com/office/infopath/2007/PartnerControls"/>
   </ds:schemaRefs>
 </ds:datastoreItem>
 </file>
</xml_diff>